<commit_message>
2025-01-05 UDP, PORT, DNS, URI
</commit_message>
<xml_diff>
--- a/HTTP 웹 기본 지식/2025-01-04 TCP,UDP PORT.docx
+++ b/HTTP 웹 기본 지식/2025-01-04 TCP,UDP PORT.docx
@@ -10,15 +10,17 @@
         </w:numPr>
         <w:jc w:val="both"/>
         <w:spacing w:lineRule="auto" w:line="259" w:before="0" w:after="160"/>
-        <w:ind w:left="0" w:hanging="0"/>
-        <w:rPr>
-          <w:color w:val="auto"/>
-          <w:position w:val="0"/>
-          <w:sz w:val="20"/>
-          <w:szCs w:val="20"/>
-          <w:rFonts w:ascii="맑은 고딕" w:eastAsia="맑은 고딕" w:hAnsi="맑은 고딕" w:hint="default"/>
-        </w:rPr>
-        <w:wordWrap w:val="off"/>
+        <w:ind w:right="0" w:firstLine="0"/>
+        <w:rPr>
+          <w:color w:val="auto"/>
+          <w:position w:val="0"/>
+          <w:sz w:val="20"/>
+          <w:szCs w:val="20"/>
+          <w:rFonts w:ascii="맑은 고딕" w:eastAsia="맑은 고딕" w:hAnsi="맑은 고딕" w:hint="default"/>
+        </w:rPr>
+        <w:wordWrap w:val="off"/>
+        <w:autoSpaceDE w:val="1"/>
+        <w:autoSpaceDN w:val="1"/>
       </w:pPr>
       <w:r>
         <w:rPr>
@@ -26,9 +28,9 @@
         </w:rPr>
         <w:drawing>
           <wp:inline distT="0" distB="0" distL="0" distR="0">
-            <wp:extent cx="3429000" cy="3162300"/>
+            <wp:extent cx="3429635" cy="3162935"/>
             <wp:effectExtent l="0" t="0" r="0" b="0"/>
-            <wp:docPr id="10" name="그림 1"/>
+            <wp:docPr id="9" name="그림 1"/>
             <wp:cNvGraphicFramePr>
               <a:graphicFrameLocks xmlns:a="http://schemas.openxmlformats.org/drawingml/2006/main" noChangeAspect="1"/>
             </wp:cNvGraphicFramePr>
@@ -36,7 +38,7 @@
               <a:graphicData uri="http://schemas.openxmlformats.org/drawingml/2006/picture">
                 <pic:pic xmlns:pic="http://schemas.openxmlformats.org/drawingml/2006/picture">
                   <pic:nvPicPr>
-                    <pic:cNvPr id="1" name="Picture 1" descr="C:/Users/킹갓한태훈/AppData/Roaming/PolarisOffice/ETemp/5336_14872848/fImage41811041.png"/>
+                    <pic:cNvPr id="1" name="Picture 1" descr="C:/Users/킹갓한태훈/AppData/Roaming/PolarisOffice/ETemp/6972_11721488/fImage41811041.png"/>
                     <pic:cNvPicPr>
                       <a:picLocks noChangeAspect="1" noChangeArrowheads="1"/>
                     </pic:cNvPicPr>
@@ -56,7 +58,7 @@
                   <pic:spPr>
                     <a:xfrm>
                       <a:off x="0" y="0"/>
-                      <a:ext cx="3429635" cy="3162935"/>
+                      <a:ext cx="3430270" cy="3163570"/>
                     </a:xfrm>
                     <a:prstGeom prst="rect"/>
                     <a:ln cap="flat"/>
@@ -76,15 +78,17 @@
         </w:numPr>
         <w:jc w:val="both"/>
         <w:spacing w:lineRule="auto" w:line="259" w:before="0" w:after="160"/>
-        <w:ind w:left="0" w:hanging="0"/>
-        <w:rPr>
-          <w:color w:val="auto"/>
-          <w:position w:val="0"/>
-          <w:sz w:val="20"/>
-          <w:szCs w:val="20"/>
-          <w:rFonts w:ascii="맑은 고딕" w:eastAsia="맑은 고딕" w:hAnsi="맑은 고딕" w:hint="default"/>
-        </w:rPr>
-        <w:wordWrap w:val="off"/>
+        <w:ind w:right="0" w:firstLine="0"/>
+        <w:rPr>
+          <w:color w:val="auto"/>
+          <w:position w:val="0"/>
+          <w:sz w:val="20"/>
+          <w:szCs w:val="20"/>
+          <w:rFonts w:ascii="맑은 고딕" w:eastAsia="맑은 고딕" w:hAnsi="맑은 고딕" w:hint="default"/>
+        </w:rPr>
+        <w:wordWrap w:val="off"/>
+        <w:autoSpaceDE w:val="1"/>
+        <w:autoSpaceDN w:val="1"/>
       </w:pPr>
       <w:r>
         <w:rPr>
@@ -92,9 +96,9 @@
         </w:rPr>
         <w:drawing>
           <wp:inline distT="0" distB="0" distL="0" distR="0">
-            <wp:extent cx="5731510" cy="3289300"/>
+            <wp:extent cx="5732145" cy="3289935"/>
             <wp:effectExtent l="0" t="0" r="0" b="0"/>
-            <wp:docPr id="11" name="그림 2"/>
+            <wp:docPr id="10" name="그림 2"/>
             <wp:cNvGraphicFramePr>
               <a:graphicFrameLocks xmlns:a="http://schemas.openxmlformats.org/drawingml/2006/main" noChangeAspect="1"/>
             </wp:cNvGraphicFramePr>
@@ -102,7 +106,7 @@
               <a:graphicData uri="http://schemas.openxmlformats.org/drawingml/2006/picture">
                 <pic:pic xmlns:pic="http://schemas.openxmlformats.org/drawingml/2006/picture">
                   <pic:nvPicPr>
-                    <pic:cNvPr id="2" name="Picture 2" descr="C:/Users/킹갓한태훈/AppData/Roaming/PolarisOffice/ETemp/5336_14872848/fImage23148118467.png"/>
+                    <pic:cNvPr id="2" name="Picture 2" descr="C:/Users/킹갓한태훈/AppData/Roaming/PolarisOffice/ETemp/6972_11721488/fImage23148118467.png"/>
                     <pic:cNvPicPr>
                       <a:picLocks noChangeAspect="1" noChangeArrowheads="1"/>
                     </pic:cNvPicPr>
@@ -122,7 +126,7 @@
                   <pic:spPr>
                     <a:xfrm>
                       <a:off x="0" y="0"/>
-                      <a:ext cx="5732145" cy="3289935"/>
+                      <a:ext cx="5732780" cy="3290570"/>
                     </a:xfrm>
                     <a:prstGeom prst="rect"/>
                     <a:ln cap="flat"/>
@@ -142,15 +146,17 @@
         </w:numPr>
         <w:jc w:val="both"/>
         <w:spacing w:lineRule="auto" w:line="259" w:before="0" w:after="160"/>
-        <w:ind w:left="0" w:hanging="0"/>
-        <w:rPr>
-          <w:color w:val="auto"/>
-          <w:position w:val="0"/>
-          <w:sz w:val="20"/>
-          <w:szCs w:val="20"/>
-          <w:rFonts w:ascii="맑은 고딕" w:eastAsia="맑은 고딕" w:hAnsi="맑은 고딕" w:hint="default"/>
-        </w:rPr>
-        <w:wordWrap w:val="off"/>
+        <w:ind w:right="0" w:firstLine="0"/>
+        <w:rPr>
+          <w:color w:val="auto"/>
+          <w:position w:val="0"/>
+          <w:sz w:val="20"/>
+          <w:szCs w:val="20"/>
+          <w:rFonts w:ascii="맑은 고딕" w:eastAsia="맑은 고딕" w:hAnsi="맑은 고딕" w:hint="default"/>
+        </w:rPr>
+        <w:wordWrap w:val="off"/>
+        <w:autoSpaceDE w:val="1"/>
+        <w:autoSpaceDN w:val="1"/>
       </w:pPr>
       <w:r>
         <w:rPr>
@@ -158,9 +164,9 @@
         </w:rPr>
         <w:drawing>
           <wp:inline distT="0" distB="0" distL="0" distR="0">
-            <wp:extent cx="5731510" cy="3446145"/>
+            <wp:extent cx="5732145" cy="3446780"/>
             <wp:effectExtent l="0" t="0" r="0" b="0"/>
-            <wp:docPr id="12" name="그림 3"/>
+            <wp:docPr id="11" name="그림 3"/>
             <wp:cNvGraphicFramePr>
               <a:graphicFrameLocks xmlns:a="http://schemas.openxmlformats.org/drawingml/2006/main" noChangeAspect="1"/>
             </wp:cNvGraphicFramePr>
@@ -168,7 +174,7 @@
               <a:graphicData uri="http://schemas.openxmlformats.org/drawingml/2006/picture">
                 <pic:pic xmlns:pic="http://schemas.openxmlformats.org/drawingml/2006/picture">
                   <pic:nvPicPr>
-                    <pic:cNvPr id="3" name="Picture 3" descr="C:/Users/킹갓한태훈/AppData/Roaming/PolarisOffice/ETemp/5336_14872848/fImage26700126334.png"/>
+                    <pic:cNvPr id="3" name="Picture 3" descr="C:/Users/킹갓한태훈/AppData/Roaming/PolarisOffice/ETemp/6972_11721488/fImage26700126334.png"/>
                     <pic:cNvPicPr>
                       <a:picLocks noChangeAspect="1" noChangeArrowheads="1"/>
                     </pic:cNvPicPr>
@@ -188,7 +194,7 @@
                   <pic:spPr>
                     <a:xfrm>
                       <a:off x="0" y="0"/>
-                      <a:ext cx="5732145" cy="3446780"/>
+                      <a:ext cx="5732780" cy="3447415"/>
                     </a:xfrm>
                     <a:prstGeom prst="rect"/>
                     <a:ln cap="flat"/>
@@ -208,15 +214,38 @@
         </w:numPr>
         <w:jc w:val="both"/>
         <w:spacing w:lineRule="auto" w:line="259" w:before="0" w:after="160"/>
-        <w:ind w:left="0" w:hanging="0"/>
-        <w:rPr>
-          <w:color w:val="auto"/>
-          <w:position w:val="0"/>
-          <w:sz w:val="20"/>
-          <w:szCs w:val="20"/>
-          <w:rFonts w:ascii="맑은 고딕" w:eastAsia="맑은 고딕" w:hAnsi="맑은 고딕" w:hint="default"/>
-        </w:rPr>
-        <w:wordWrap w:val="off"/>
+        <w:ind w:right="0" w:firstLine="0"/>
+        <w:rPr>
+          <w:color w:val="auto"/>
+          <w:position w:val="0"/>
+          <w:sz w:val="20"/>
+          <w:szCs w:val="20"/>
+          <w:rFonts w:ascii="맑은 고딕" w:eastAsia="맑은 고딕" w:hAnsi="맑은 고딕" w:hint="default"/>
+        </w:rPr>
+        <w:wordWrap w:val="off"/>
+        <w:autoSpaceDE w:val="1"/>
+        <w:autoSpaceDN w:val="1"/>
+      </w:pPr>
+    </w:p>
+    <w:p>
+      <w:pPr>
+        <w:numPr>
+          <w:ilvl w:val="0"/>
+          <w:numId w:val="0"/>
+        </w:numPr>
+        <w:jc w:val="both"/>
+        <w:spacing w:lineRule="auto" w:line="259" w:before="0" w:after="160"/>
+        <w:ind w:right="0" w:firstLine="0"/>
+        <w:rPr>
+          <w:color w:val="auto"/>
+          <w:position w:val="0"/>
+          <w:sz w:val="20"/>
+          <w:szCs w:val="20"/>
+          <w:rFonts w:ascii="맑은 고딕" w:eastAsia="맑은 고딕" w:hAnsi="맑은 고딕" w:hint="default"/>
+        </w:rPr>
+        <w:wordWrap w:val="off"/>
+        <w:autoSpaceDE w:val="1"/>
+        <w:autoSpaceDN w:val="1"/>
       </w:pPr>
       <w:r>
         <w:rPr>
@@ -224,9 +253,9 @@
         </w:rPr>
         <w:drawing>
           <wp:inline distT="0" distB="0" distL="0" distR="0">
-            <wp:extent cx="5731510" cy="3325495"/>
+            <wp:extent cx="5732145" cy="3326130"/>
             <wp:effectExtent l="0" t="0" r="0" b="0"/>
-            <wp:docPr id="14" name="그림 4"/>
+            <wp:docPr id="12" name="그림 4"/>
             <wp:cNvGraphicFramePr>
               <a:graphicFrameLocks xmlns:a="http://schemas.openxmlformats.org/drawingml/2006/main" noChangeAspect="1"/>
             </wp:cNvGraphicFramePr>
@@ -234,7 +263,7 @@
               <a:graphicData uri="http://schemas.openxmlformats.org/drawingml/2006/picture">
                 <pic:pic xmlns:pic="http://schemas.openxmlformats.org/drawingml/2006/picture">
                   <pic:nvPicPr>
-                    <pic:cNvPr id="4" name="Picture 4" descr="C:/Users/킹갓한태훈/AppData/Roaming/PolarisOffice/ETemp/5336_14872848/fImage45684146500.png"/>
+                    <pic:cNvPr id="4" name="Picture 4" descr="C:/Users/킹갓한태훈/AppData/Roaming/PolarisOffice/ETemp/6972_11721488/fImage45684146500.png"/>
                     <pic:cNvPicPr>
                       <a:picLocks noChangeAspect="1" noChangeArrowheads="1"/>
                     </pic:cNvPicPr>
@@ -254,7 +283,7 @@
                   <pic:spPr>
                     <a:xfrm>
                       <a:off x="0" y="0"/>
-                      <a:ext cx="5732145" cy="3326130"/>
+                      <a:ext cx="5732780" cy="3326765"/>
                     </a:xfrm>
                     <a:prstGeom prst="rect"/>
                     <a:ln cap="flat"/>
@@ -274,15 +303,162 @@
         </w:numPr>
         <w:jc w:val="both"/>
         <w:spacing w:lineRule="auto" w:line="259" w:before="0" w:after="160"/>
-        <w:ind w:left="0" w:hanging="0"/>
-        <w:rPr>
-          <w:color w:val="auto"/>
-          <w:position w:val="0"/>
-          <w:sz w:val="20"/>
-          <w:szCs w:val="20"/>
-          <w:rFonts w:ascii="맑은 고딕" w:eastAsia="맑은 고딕" w:hAnsi="맑은 고딕" w:hint="default"/>
-        </w:rPr>
-        <w:wordWrap w:val="off"/>
+        <w:ind w:right="0" w:firstLine="0"/>
+        <w:rPr>
+          <w:color w:val="auto"/>
+          <w:position w:val="0"/>
+          <w:sz w:val="20"/>
+          <w:szCs w:val="20"/>
+          <w:rFonts w:ascii="맑은 고딕" w:eastAsia="맑은 고딕" w:hAnsi="맑은 고딕" w:hint="default"/>
+        </w:rPr>
+        <w:wordWrap w:val="off"/>
+        <w:autoSpaceDE w:val="1"/>
+        <w:autoSpaceDN w:val="1"/>
+      </w:pPr>
+      <w:r>
+        <w:rPr>
+          <w:color w:val="auto"/>
+          <w:position w:val="0"/>
+          <w:sz w:val="20"/>
+          <w:szCs w:val="20"/>
+          <w:rFonts w:ascii="맑은 고딕" w:eastAsia="맑은 고딕" w:hAnsi="맑은 고딕" w:hint="default"/>
+        </w:rPr>
+        <w:t xml:space="preserve">Socket라이브라러를 통해 OS에 입력값을 전달함.</w:t>
+      </w:r>
+    </w:p>
+    <w:p>
+      <w:pPr>
+        <w:numPr>
+          <w:ilvl w:val="0"/>
+          <w:numId w:val="0"/>
+        </w:numPr>
+        <w:jc w:val="both"/>
+        <w:spacing w:lineRule="auto" w:line="259" w:before="0" w:after="160"/>
+        <w:ind w:right="0" w:firstLine="0"/>
+        <w:rPr>
+          <w:color w:val="auto"/>
+          <w:position w:val="0"/>
+          <w:sz w:val="20"/>
+          <w:szCs w:val="20"/>
+          <w:rFonts w:ascii="맑은 고딕" w:eastAsia="맑은 고딕" w:hAnsi="맑은 고딕" w:hint="default"/>
+        </w:rPr>
+        <w:wordWrap w:val="off"/>
+        <w:autoSpaceDE w:val="1"/>
+        <w:autoSpaceDN w:val="1"/>
+      </w:pPr>
+      <w:r>
+        <w:rPr>
+          <w:color w:val="auto"/>
+          <w:position w:val="0"/>
+          <w:sz w:val="20"/>
+          <w:szCs w:val="20"/>
+          <w:rFonts w:ascii="맑은 고딕" w:eastAsia="맑은 고딕" w:hAnsi="맑은 고딕" w:hint="default"/>
+        </w:rPr>
+        <w:t xml:space="preserve">Hello 정보에 TCP 정보 생성해서 넘김.</w:t>
+      </w:r>
+    </w:p>
+    <w:p>
+      <w:pPr>
+        <w:numPr>
+          <w:ilvl w:val="0"/>
+          <w:numId w:val="0"/>
+        </w:numPr>
+        <w:jc w:val="both"/>
+        <w:spacing w:lineRule="auto" w:line="259" w:before="0" w:after="160"/>
+        <w:ind w:right="0" w:firstLine="0"/>
+        <w:rPr>
+          <w:color w:val="auto"/>
+          <w:position w:val="0"/>
+          <w:sz w:val="20"/>
+          <w:szCs w:val="20"/>
+          <w:rFonts w:ascii="맑은 고딕" w:eastAsia="맑은 고딕" w:hAnsi="맑은 고딕" w:hint="default"/>
+        </w:rPr>
+        <w:wordWrap w:val="off"/>
+        <w:autoSpaceDE w:val="1"/>
+        <w:autoSpaceDN w:val="1"/>
+      </w:pPr>
+      <w:r>
+        <w:rPr>
+          <w:color w:val="auto"/>
+          <w:position w:val="0"/>
+          <w:sz w:val="20"/>
+          <w:szCs w:val="20"/>
+          <w:rFonts w:ascii="맑은 고딕" w:eastAsia="맑은 고딕" w:hAnsi="맑은 고딕" w:hint="default"/>
+        </w:rPr>
+        <w:t xml:space="preserve">IP 패킷을 추가해서 또 넘김.</w:t>
+      </w:r>
+    </w:p>
+    <w:p>
+      <w:pPr>
+        <w:numPr>
+          <w:ilvl w:val="0"/>
+          <w:numId w:val="0"/>
+        </w:numPr>
+        <w:jc w:val="both"/>
+        <w:spacing w:lineRule="auto" w:line="259" w:before="0" w:after="160"/>
+        <w:ind w:right="0" w:firstLine="0"/>
+        <w:rPr>
+          <w:color w:val="auto"/>
+          <w:position w:val="0"/>
+          <w:sz w:val="20"/>
+          <w:szCs w:val="20"/>
+          <w:rFonts w:ascii="맑은 고딕" w:eastAsia="맑은 고딕" w:hAnsi="맑은 고딕" w:hint="default"/>
+        </w:rPr>
+        <w:wordWrap w:val="off"/>
+        <w:autoSpaceDE w:val="1"/>
+        <w:autoSpaceDN w:val="1"/>
+      </w:pPr>
+      <w:r>
+        <w:rPr>
+          <w:color w:val="auto"/>
+          <w:position w:val="0"/>
+          <w:sz w:val="20"/>
+          <w:szCs w:val="20"/>
+          <w:rFonts w:ascii="맑은 고딕" w:eastAsia="맑은 고딕" w:hAnsi="맑은 고딕" w:hint="default"/>
+        </w:rPr>
+        <w:t xml:space="preserve">LAN카드를 통해 나갈 때 Ethernet frame을 담아서 보냄. (Mac 주소 같은 물리적인 주소 포함)</w:t>
+      </w:r>
+    </w:p>
+    <w:p>
+      <w:pPr>
+        <w:numPr>
+          <w:ilvl w:val="0"/>
+          <w:numId w:val="0"/>
+        </w:numPr>
+        <w:jc w:val="both"/>
+        <w:spacing w:lineRule="auto" w:line="259" w:before="0" w:after="160"/>
+        <w:ind w:right="0" w:firstLine="0"/>
+        <w:rPr>
+          <w:color w:val="auto"/>
+          <w:position w:val="0"/>
+          <w:sz w:val="20"/>
+          <w:szCs w:val="20"/>
+          <w:rFonts w:ascii="맑은 고딕" w:eastAsia="맑은 고딕" w:hAnsi="맑은 고딕" w:hint="default"/>
+        </w:rPr>
+        <w:wordWrap w:val="off"/>
+        <w:autoSpaceDE w:val="1"/>
+        <w:autoSpaceDN w:val="1"/>
+      </w:pPr>
+    </w:p>
+    <w:p>
+      <w:pPr>
+        <w:numPr>
+          <w:ilvl w:val="0"/>
+          <w:numId w:val="0"/>
+        </w:numPr>
+        <w:jc w:val="both"/>
+        <w:spacing w:lineRule="auto" w:line="259" w:before="0" w:after="160"/>
+        <w:ind w:right="0" w:firstLine="0"/>
+        <w:rPr>
+          <w:color w:val="auto"/>
+          <w:position w:val="0"/>
+          <w:sz w:val="20"/>
+          <w:szCs w:val="20"/>
+          <w:rFonts w:ascii="맑은 고딕" w:eastAsia="맑은 고딕" w:hAnsi="맑은 고딕" w:hint="default"/>
+        </w:rPr>
+        <w:wordWrap w:val="off"/>
+        <w:autoSpaceDE w:val="1"/>
+        <w:autoSpaceDN w:val="1"/>
       </w:pPr>
       <w:r>
         <w:rPr>
@@ -290,9 +466,9 @@
         </w:rPr>
         <w:drawing>
           <wp:inline distT="0" distB="0" distL="0" distR="0">
-            <wp:extent cx="5731510" cy="3730625"/>
+            <wp:extent cx="5732145" cy="3731260"/>
             <wp:effectExtent l="0" t="0" r="0" b="0"/>
-            <wp:docPr id="15" name="그림 5"/>
+            <wp:docPr id="13" name="그림 5"/>
             <wp:cNvGraphicFramePr>
               <a:graphicFrameLocks xmlns:a="http://schemas.openxmlformats.org/drawingml/2006/main" noChangeAspect="1"/>
             </wp:cNvGraphicFramePr>
@@ -300,7 +476,7 @@
               <a:graphicData uri="http://schemas.openxmlformats.org/drawingml/2006/picture">
                 <pic:pic xmlns:pic="http://schemas.openxmlformats.org/drawingml/2006/picture">
                   <pic:nvPicPr>
-                    <pic:cNvPr id="5" name="Picture 5" descr="C:/Users/킹갓한태훈/AppData/Roaming/PolarisOffice/ETemp/5336_14872848/fImage15638159169.png"/>
+                    <pic:cNvPr id="5" name="Picture 5" descr="C:/Users/킹갓한태훈/AppData/Roaming/PolarisOffice/ETemp/6972_11721488/fImage15638159169.png"/>
                     <pic:cNvPicPr>
                       <a:picLocks noChangeAspect="1" noChangeArrowheads="1"/>
                     </pic:cNvPicPr>
@@ -320,7 +496,7 @@
                   <pic:spPr>
                     <a:xfrm>
                       <a:off x="0" y="0"/>
-                      <a:ext cx="5732145" cy="3731260"/>
+                      <a:ext cx="5732780" cy="3731895"/>
                     </a:xfrm>
                     <a:prstGeom prst="rect"/>
                     <a:ln cap="flat"/>
@@ -340,15 +516,79 @@
         </w:numPr>
         <w:jc w:val="both"/>
         <w:spacing w:lineRule="auto" w:line="259" w:before="0" w:after="160"/>
-        <w:ind w:left="0" w:hanging="0"/>
-        <w:rPr>
-          <w:color w:val="auto"/>
-          <w:position w:val="0"/>
-          <w:sz w:val="20"/>
-          <w:szCs w:val="20"/>
-          <w:rFonts w:ascii="맑은 고딕" w:eastAsia="맑은 고딕" w:hAnsi="맑은 고딕" w:hint="default"/>
-        </w:rPr>
-        <w:wordWrap w:val="off"/>
+        <w:ind w:right="0" w:firstLine="0"/>
+        <w:rPr>
+          <w:color w:val="auto"/>
+          <w:position w:val="0"/>
+          <w:sz w:val="20"/>
+          <w:szCs w:val="20"/>
+          <w:rFonts w:ascii="맑은 고딕" w:eastAsia="맑은 고딕" w:hAnsi="맑은 고딕" w:hint="default"/>
+        </w:rPr>
+        <w:wordWrap w:val="off"/>
+        <w:autoSpaceDE w:val="1"/>
+        <w:autoSpaceDN w:val="1"/>
+      </w:pPr>
+      <w:r>
+        <w:rPr>
+          <w:color w:val="auto"/>
+          <w:position w:val="0"/>
+          <w:sz w:val="20"/>
+          <w:szCs w:val="20"/>
+          <w:rFonts w:ascii="맑은 고딕" w:eastAsia="맑은 고딕" w:hAnsi="맑은 고딕" w:hint="default"/>
+        </w:rPr>
+        <w:t xml:space="preserve">패킷 : 수화물을 뜻하는 패키지와 덩어리를 뜻하는 버킷의 합성어</w:t>
+      </w:r>
+    </w:p>
+    <w:p>
+      <w:pPr>
+        <w:numPr>
+          <w:ilvl w:val="0"/>
+          <w:numId w:val="0"/>
+        </w:numPr>
+        <w:jc w:val="both"/>
+        <w:spacing w:lineRule="auto" w:line="259" w:before="0" w:after="160"/>
+        <w:ind w:right="0" w:firstLine="0"/>
+        <w:rPr>
+          <w:color w:val="auto"/>
+          <w:position w:val="0"/>
+          <w:sz w:val="20"/>
+          <w:szCs w:val="20"/>
+          <w:rFonts w:ascii="맑은 고딕" w:eastAsia="맑은 고딕" w:hAnsi="맑은 고딕" w:hint="default"/>
+        </w:rPr>
+        <w:wordWrap w:val="off"/>
+        <w:autoSpaceDE w:val="1"/>
+        <w:autoSpaceDN w:val="1"/>
+      </w:pPr>
+      <w:r>
+        <w:rPr>
+          <w:color w:val="auto"/>
+          <w:position w:val="0"/>
+          <w:sz w:val="20"/>
+          <w:szCs w:val="20"/>
+          <w:rFonts w:ascii="맑은 고딕" w:eastAsia="맑은 고딕" w:hAnsi="맑은 고딕" w:hint="default"/>
+        </w:rPr>
+        <w:t xml:space="preserve">택배박스에 데이터 넣는 것과 비슷</w:t>
+      </w:r>
+    </w:p>
+    <w:p>
+      <w:pPr>
+        <w:numPr>
+          <w:ilvl w:val="0"/>
+          <w:numId w:val="0"/>
+        </w:numPr>
+        <w:jc w:val="both"/>
+        <w:spacing w:lineRule="auto" w:line="259" w:before="0" w:after="160"/>
+        <w:ind w:right="0" w:firstLine="0"/>
+        <w:rPr>
+          <w:color w:val="auto"/>
+          <w:position w:val="0"/>
+          <w:sz w:val="20"/>
+          <w:szCs w:val="20"/>
+          <w:rFonts w:ascii="맑은 고딕" w:eastAsia="맑은 고딕" w:hAnsi="맑은 고딕" w:hint="default"/>
+        </w:rPr>
+        <w:wordWrap w:val="off"/>
+        <w:autoSpaceDE w:val="1"/>
+        <w:autoSpaceDN w:val="1"/>
       </w:pPr>
       <w:r>
         <w:rPr>
@@ -356,9 +596,9 @@
         </w:rPr>
         <w:drawing>
           <wp:inline distT="0" distB="0" distL="0" distR="0">
-            <wp:extent cx="5731510" cy="3327400"/>
+            <wp:extent cx="5732145" cy="3328035"/>
             <wp:effectExtent l="0" t="0" r="0" b="0"/>
-            <wp:docPr id="17" name="그림 6"/>
+            <wp:docPr id="16" name="그림 6"/>
             <wp:cNvGraphicFramePr>
               <a:graphicFrameLocks xmlns:a="http://schemas.openxmlformats.org/drawingml/2006/main" noChangeAspect="1"/>
             </wp:cNvGraphicFramePr>
@@ -366,7 +606,7 @@
               <a:graphicData uri="http://schemas.openxmlformats.org/drawingml/2006/picture">
                 <pic:pic xmlns:pic="http://schemas.openxmlformats.org/drawingml/2006/picture">
                   <pic:nvPicPr>
-                    <pic:cNvPr id="6" name="Picture 6" descr="C:/Users/킹갓한태훈/AppData/Roaming/PolarisOffice/ETemp/5336_14872848/fImage27234175724.png"/>
+                    <pic:cNvPr id="6" name="Picture 6" descr="C:/Users/킹갓한태훈/AppData/Roaming/PolarisOffice/ETemp/6972_11721488/fImage27234175724.png"/>
                     <pic:cNvPicPr>
                       <a:picLocks noChangeAspect="1" noChangeArrowheads="1"/>
                     </pic:cNvPicPr>
@@ -386,7 +626,7 @@
                   <pic:spPr>
                     <a:xfrm>
                       <a:off x="0" y="0"/>
-                      <a:ext cx="5732145" cy="3328035"/>
+                      <a:ext cx="5732780" cy="3328670"/>
                     </a:xfrm>
                     <a:prstGeom prst="rect"/>
                     <a:ln cap="flat"/>
@@ -406,15 +646,58 @@
         </w:numPr>
         <w:jc w:val="both"/>
         <w:spacing w:lineRule="auto" w:line="259" w:before="0" w:after="160"/>
-        <w:ind w:left="0" w:hanging="0"/>
-        <w:rPr>
-          <w:color w:val="auto"/>
-          <w:position w:val="0"/>
-          <w:sz w:val="20"/>
-          <w:szCs w:val="20"/>
-          <w:rFonts w:ascii="맑은 고딕" w:eastAsia="맑은 고딕" w:hAnsi="맑은 고딕" w:hint="default"/>
-        </w:rPr>
-        <w:wordWrap w:val="off"/>
+        <w:ind w:right="0" w:firstLine="0"/>
+        <w:rPr>
+          <w:color w:val="auto"/>
+          <w:position w:val="0"/>
+          <w:sz w:val="20"/>
+          <w:szCs w:val="20"/>
+          <w:rFonts w:ascii="맑은 고딕" w:eastAsia="맑은 고딕" w:hAnsi="맑은 고딕" w:hint="default"/>
+        </w:rPr>
+        <w:wordWrap w:val="off"/>
+        <w:autoSpaceDE w:val="1"/>
+        <w:autoSpaceDN w:val="1"/>
+      </w:pPr>
+      <w:r>
+        <w:rPr>
+          <w:color w:val="auto"/>
+          <w:position w:val="0"/>
+          <w:sz w:val="20"/>
+          <w:szCs w:val="20"/>
+          <w:rFonts w:ascii="맑은 고딕" w:eastAsia="맑은 고딕" w:hAnsi="맑은 고딕" w:hint="default"/>
+        </w:rPr>
+        <w:t xml:space="preserve">TCP에는 전송 제어 정보, 순서 정보, 검증정보 등이 있어서 신뢰있는 연결 및 데이터 전송이 가</w:t>
+      </w:r>
+      <w:r>
+        <w:rPr>
+          <w:color w:val="auto"/>
+          <w:position w:val="0"/>
+          <w:sz w:val="20"/>
+          <w:szCs w:val="20"/>
+          <w:rFonts w:ascii="맑은 고딕" w:eastAsia="맑은 고딕" w:hAnsi="맑은 고딕" w:hint="default"/>
+        </w:rPr>
+        <w:t>능함.</w:t>
+      </w:r>
+    </w:p>
+    <w:p>
+      <w:pPr>
+        <w:numPr>
+          <w:ilvl w:val="0"/>
+          <w:numId w:val="0"/>
+        </w:numPr>
+        <w:jc w:val="both"/>
+        <w:spacing w:lineRule="auto" w:line="259" w:before="0" w:after="160"/>
+        <w:ind w:right="0" w:firstLine="0"/>
+        <w:rPr>
+          <w:color w:val="auto"/>
+          <w:position w:val="0"/>
+          <w:sz w:val="20"/>
+          <w:szCs w:val="20"/>
+          <w:rFonts w:ascii="맑은 고딕" w:eastAsia="맑은 고딕" w:hAnsi="맑은 고딕" w:hint="default"/>
+        </w:rPr>
+        <w:wordWrap w:val="off"/>
+        <w:autoSpaceDE w:val="1"/>
+        <w:autoSpaceDN w:val="1"/>
       </w:pPr>
       <w:r>
         <w:rPr>
@@ -422,9 +705,9 @@
         </w:rPr>
         <w:drawing>
           <wp:inline distT="0" distB="0" distL="0" distR="0">
-            <wp:extent cx="5731510" cy="3760470"/>
+            <wp:extent cx="5732145" cy="3761105"/>
             <wp:effectExtent l="0" t="0" r="0" b="0"/>
-            <wp:docPr id="18" name="그림 7"/>
+            <wp:docPr id="17" name="그림 7"/>
             <wp:cNvGraphicFramePr>
               <a:graphicFrameLocks xmlns:a="http://schemas.openxmlformats.org/drawingml/2006/main" noChangeAspect="1"/>
             </wp:cNvGraphicFramePr>
@@ -432,7 +715,7 @@
               <a:graphicData uri="http://schemas.openxmlformats.org/drawingml/2006/picture">
                 <pic:pic xmlns:pic="http://schemas.openxmlformats.org/drawingml/2006/picture">
                   <pic:nvPicPr>
-                    <pic:cNvPr id="7" name="Picture 7" descr="C:/Users/킹갓한태훈/AppData/Roaming/PolarisOffice/ETemp/5336_14872848/fImage28215181478.png"/>
+                    <pic:cNvPr id="7" name="Picture 7" descr="C:/Users/킹갓한태훈/AppData/Roaming/PolarisOffice/ETemp/6972_11721488/fImage28215181478.png"/>
                     <pic:cNvPicPr>
                       <a:picLocks noChangeAspect="1" noChangeArrowheads="1"/>
                     </pic:cNvPicPr>
@@ -452,7 +735,7 @@
                   <pic:spPr>
                     <a:xfrm>
                       <a:off x="0" y="0"/>
-                      <a:ext cx="5732145" cy="3761105"/>
+                      <a:ext cx="5732780" cy="3761740"/>
                     </a:xfrm>
                     <a:prstGeom prst="rect"/>
                     <a:ln cap="flat"/>
@@ -472,15 +755,100 @@
         </w:numPr>
         <w:jc w:val="both"/>
         <w:spacing w:lineRule="auto" w:line="259" w:before="0" w:after="160"/>
-        <w:ind w:left="0" w:hanging="0"/>
-        <w:rPr>
-          <w:color w:val="auto"/>
-          <w:position w:val="0"/>
-          <w:sz w:val="20"/>
-          <w:szCs w:val="20"/>
-          <w:rFonts w:ascii="맑은 고딕" w:eastAsia="맑은 고딕" w:hAnsi="맑은 고딕" w:hint="default"/>
-        </w:rPr>
-        <w:wordWrap w:val="off"/>
+        <w:ind w:right="0" w:firstLine="0"/>
+        <w:rPr>
+          <w:color w:val="auto"/>
+          <w:position w:val="0"/>
+          <w:sz w:val="20"/>
+          <w:szCs w:val="20"/>
+          <w:rFonts w:ascii="맑은 고딕" w:eastAsia="맑은 고딕" w:hAnsi="맑은 고딕" w:hint="default"/>
+        </w:rPr>
+        <w:wordWrap w:val="off"/>
+        <w:autoSpaceDE w:val="1"/>
+        <w:autoSpaceDN w:val="1"/>
+      </w:pPr>
+      <w:r>
+        <w:rPr>
+          <w:color w:val="auto"/>
+          <w:position w:val="0"/>
+          <w:sz w:val="20"/>
+          <w:szCs w:val="20"/>
+          <w:rFonts w:ascii="맑은 고딕" w:eastAsia="맑은 고딕" w:hAnsi="맑은 고딕" w:hint="default"/>
+        </w:rPr>
+        <w:t xml:space="preserve">무조건 연결을 하고 메시지를 보내게 됨. </w:t>
+      </w:r>
+    </w:p>
+    <w:p>
+      <w:pPr>
+        <w:numPr>
+          <w:ilvl w:val="0"/>
+          <w:numId w:val="0"/>
+        </w:numPr>
+        <w:jc w:val="both"/>
+        <w:spacing w:lineRule="auto" w:line="259" w:before="0" w:after="160"/>
+        <w:ind w:right="0" w:firstLine="0"/>
+        <w:rPr>
+          <w:color w:val="auto"/>
+          <w:position w:val="0"/>
+          <w:sz w:val="20"/>
+          <w:szCs w:val="20"/>
+          <w:rFonts w:ascii="맑은 고딕" w:eastAsia="맑은 고딕" w:hAnsi="맑은 고딕" w:hint="default"/>
+        </w:rPr>
+        <w:wordWrap w:val="off"/>
+        <w:autoSpaceDE w:val="1"/>
+        <w:autoSpaceDN w:val="1"/>
+      </w:pPr>
+      <w:r>
+        <w:rPr>
+          <w:color w:val="auto"/>
+          <w:position w:val="0"/>
+          <w:sz w:val="20"/>
+          <w:szCs w:val="20"/>
+          <w:rFonts w:ascii="맑은 고딕" w:eastAsia="맑은 고딕" w:hAnsi="맑은 고딕" w:hint="default"/>
+        </w:rPr>
+        <w:t xml:space="preserve">메시지를 보냈는데 패킷이 누락되었으면 누락되었다는 것을 알 수 있음.</w:t>
+      </w:r>
+    </w:p>
+    <w:p>
+      <w:pPr>
+        <w:numPr>
+          <w:ilvl w:val="0"/>
+          <w:numId w:val="0"/>
+        </w:numPr>
+        <w:jc w:val="both"/>
+        <w:spacing w:lineRule="auto" w:line="259" w:before="0" w:after="160"/>
+        <w:ind w:right="0" w:firstLine="0"/>
+        <w:rPr>
+          <w:color w:val="auto"/>
+          <w:position w:val="0"/>
+          <w:sz w:val="20"/>
+          <w:szCs w:val="20"/>
+          <w:rFonts w:ascii="맑은 고딕" w:eastAsia="맑은 고딕" w:hAnsi="맑은 고딕" w:hint="default"/>
+        </w:rPr>
+        <w:wordWrap w:val="off"/>
+        <w:autoSpaceDE w:val="1"/>
+        <w:autoSpaceDN w:val="1"/>
+      </w:pPr>
+    </w:p>
+    <w:p>
+      <w:pPr>
+        <w:numPr>
+          <w:ilvl w:val="0"/>
+          <w:numId w:val="0"/>
+        </w:numPr>
+        <w:jc w:val="both"/>
+        <w:spacing w:lineRule="auto" w:line="259" w:before="0" w:after="160"/>
+        <w:ind w:right="0" w:firstLine="0"/>
+        <w:rPr>
+          <w:color w:val="auto"/>
+          <w:position w:val="0"/>
+          <w:sz w:val="20"/>
+          <w:szCs w:val="20"/>
+          <w:rFonts w:ascii="맑은 고딕" w:eastAsia="맑은 고딕" w:hAnsi="맑은 고딕" w:hint="default"/>
+        </w:rPr>
+        <w:wordWrap w:val="off"/>
+        <w:autoSpaceDE w:val="1"/>
+        <w:autoSpaceDN w:val="1"/>
       </w:pPr>
       <w:r>
         <w:rPr>
@@ -488,9 +856,9 @@
         </w:rPr>
         <w:drawing>
           <wp:inline distT="0" distB="0" distL="0" distR="0">
-            <wp:extent cx="5731510" cy="3483610"/>
+            <wp:extent cx="5732145" cy="3484245"/>
             <wp:effectExtent l="0" t="0" r="0" b="0"/>
-            <wp:docPr id="20" name="그림 8"/>
+            <wp:docPr id="18" name="그림 8"/>
             <wp:cNvGraphicFramePr>
               <a:graphicFrameLocks xmlns:a="http://schemas.openxmlformats.org/drawingml/2006/main" noChangeAspect="1"/>
             </wp:cNvGraphicFramePr>
@@ -498,7 +866,7 @@
               <a:graphicData uri="http://schemas.openxmlformats.org/drawingml/2006/picture">
                 <pic:pic xmlns:pic="http://schemas.openxmlformats.org/drawingml/2006/picture">
                   <pic:nvPicPr>
-                    <pic:cNvPr id="8" name="Picture 8" descr="C:/Users/킹갓한태훈/AppData/Roaming/PolarisOffice/ETemp/5336_14872848/fImage39341209358.png"/>
+                    <pic:cNvPr id="8" name="Picture 8" descr="C:/Users/킹갓한태훈/AppData/Roaming/PolarisOffice/ETemp/6972_11721488/fImage39341209358.png"/>
                     <pic:cNvPicPr>
                       <a:picLocks noChangeAspect="1" noChangeArrowheads="1"/>
                     </pic:cNvPicPr>
@@ -518,7 +886,7 @@
                   <pic:spPr>
                     <a:xfrm>
                       <a:off x="0" y="0"/>
-                      <a:ext cx="5732145" cy="3484245"/>
+                      <a:ext cx="5732780" cy="3484880"/>
                     </a:xfrm>
                     <a:prstGeom prst="rect"/>
                     <a:ln cap="flat"/>
@@ -538,15 +906,389 @@
         </w:numPr>
         <w:jc w:val="both"/>
         <w:spacing w:lineRule="auto" w:line="259" w:before="0" w:after="160"/>
-        <w:ind w:left="0" w:hanging="0"/>
-        <w:rPr>
-          <w:color w:val="auto"/>
-          <w:position w:val="0"/>
-          <w:sz w:val="20"/>
-          <w:szCs w:val="20"/>
-          <w:rFonts w:ascii="맑은 고딕" w:eastAsia="맑은 고딕" w:hAnsi="맑은 고딕" w:hint="default"/>
-        </w:rPr>
-        <w:wordWrap w:val="off"/>
+        <w:ind w:right="0" w:firstLine="0"/>
+        <w:rPr>
+          <w:color w:val="auto"/>
+          <w:position w:val="0"/>
+          <w:sz w:val="20"/>
+          <w:szCs w:val="20"/>
+          <w:rFonts w:ascii="맑은 고딕" w:eastAsia="맑은 고딕" w:hAnsi="맑은 고딕" w:hint="default"/>
+        </w:rPr>
+        <w:wordWrap w:val="off"/>
+        <w:autoSpaceDE w:val="1"/>
+        <w:autoSpaceDN w:val="1"/>
+      </w:pPr>
+      <w:r>
+        <w:rPr>
+          <w:color w:val="auto"/>
+          <w:position w:val="0"/>
+          <w:sz w:val="20"/>
+          <w:szCs w:val="20"/>
+          <w:rFonts w:ascii="맑은 고딕" w:eastAsia="맑은 고딕" w:hAnsi="맑은 고딕" w:hint="default"/>
+        </w:rPr>
+        <w:t xml:space="preserve">클라이언트에서 서버에 SYN이란 메시지를 보냄.</w:t>
+      </w:r>
+    </w:p>
+    <w:p>
+      <w:pPr>
+        <w:numPr>
+          <w:ilvl w:val="0"/>
+          <w:numId w:val="0"/>
+        </w:numPr>
+        <w:jc w:val="both"/>
+        <w:spacing w:lineRule="auto" w:line="259" w:before="0" w:after="160"/>
+        <w:ind w:right="0" w:firstLine="0"/>
+        <w:rPr>
+          <w:color w:val="auto"/>
+          <w:position w:val="0"/>
+          <w:sz w:val="20"/>
+          <w:szCs w:val="20"/>
+          <w:rFonts w:ascii="맑은 고딕" w:eastAsia="맑은 고딕" w:hAnsi="맑은 고딕" w:hint="default"/>
+        </w:rPr>
+        <w:wordWrap w:val="off"/>
+        <w:autoSpaceDE w:val="1"/>
+        <w:autoSpaceDN w:val="1"/>
+      </w:pPr>
+      <w:r>
+        <w:rPr>
+          <w:color w:val="auto"/>
+          <w:position w:val="0"/>
+          <w:sz w:val="20"/>
+          <w:szCs w:val="20"/>
+          <w:rFonts w:ascii="맑은 고딕" w:eastAsia="맑은 고딕" w:hAnsi="맑은 고딕" w:hint="default"/>
+        </w:rPr>
+        <w:t xml:space="preserve">server에서 ACK와  SYN이란 메시지를 보냄.</w:t>
+      </w:r>
+    </w:p>
+    <w:p>
+      <w:pPr>
+        <w:numPr>
+          <w:ilvl w:val="0"/>
+          <w:numId w:val="0"/>
+        </w:numPr>
+        <w:jc w:val="both"/>
+        <w:spacing w:lineRule="auto" w:line="259" w:before="0" w:after="160"/>
+        <w:ind w:right="0" w:firstLine="0"/>
+        <w:rPr>
+          <w:color w:val="auto"/>
+          <w:position w:val="0"/>
+          <w:sz w:val="20"/>
+          <w:szCs w:val="20"/>
+          <w:rFonts w:ascii="맑은 고딕" w:eastAsia="맑은 고딕" w:hAnsi="맑은 고딕" w:hint="default"/>
+        </w:rPr>
+        <w:wordWrap w:val="off"/>
+        <w:autoSpaceDE w:val="1"/>
+        <w:autoSpaceDN w:val="1"/>
+      </w:pPr>
+      <w:r>
+        <w:rPr>
+          <w:color w:val="auto"/>
+          <w:position w:val="0"/>
+          <w:sz w:val="20"/>
+          <w:szCs w:val="20"/>
+          <w:rFonts w:ascii="맑은 고딕" w:eastAsia="맑은 고딕" w:hAnsi="맑은 고딕" w:hint="default"/>
+        </w:rPr>
+        <w:t xml:space="preserve">클라이언트에서 ACK보냄.</w:t>
+      </w:r>
+    </w:p>
+    <w:p>
+      <w:pPr>
+        <w:numPr>
+          <w:ilvl w:val="0"/>
+          <w:numId w:val="0"/>
+        </w:numPr>
+        <w:jc w:val="both"/>
+        <w:spacing w:lineRule="auto" w:line="259" w:before="0" w:after="160"/>
+        <w:ind w:right="0" w:firstLine="0"/>
+        <w:rPr>
+          <w:color w:val="auto"/>
+          <w:position w:val="0"/>
+          <w:sz w:val="20"/>
+          <w:szCs w:val="20"/>
+          <w:rFonts w:ascii="맑은 고딕" w:eastAsia="맑은 고딕" w:hAnsi="맑은 고딕" w:hint="default"/>
+        </w:rPr>
+        <w:wordWrap w:val="off"/>
+        <w:autoSpaceDE w:val="1"/>
+        <w:autoSpaceDN w:val="1"/>
+      </w:pPr>
+      <w:r>
+        <w:rPr>
+          <w:color w:val="auto"/>
+          <w:position w:val="0"/>
+          <w:sz w:val="20"/>
+          <w:szCs w:val="20"/>
+          <w:rFonts w:ascii="맑은 고딕" w:eastAsia="맑은 고딕" w:hAnsi="맑은 고딕" w:hint="default"/>
+        </w:rPr>
+        <w:t xml:space="preserve">SYN : Syncronize</w:t>
+      </w:r>
+    </w:p>
+    <w:p>
+      <w:pPr>
+        <w:numPr>
+          <w:ilvl w:val="0"/>
+          <w:numId w:val="0"/>
+        </w:numPr>
+        <w:jc w:val="both"/>
+        <w:spacing w:lineRule="auto" w:line="259" w:before="0" w:after="160"/>
+        <w:ind w:right="0" w:firstLine="0"/>
+        <w:rPr>
+          <w:color w:val="auto"/>
+          <w:position w:val="0"/>
+          <w:sz w:val="20"/>
+          <w:szCs w:val="20"/>
+          <w:rFonts w:ascii="맑은 고딕" w:eastAsia="맑은 고딕" w:hAnsi="맑은 고딕" w:hint="default"/>
+        </w:rPr>
+        <w:wordWrap w:val="off"/>
+        <w:autoSpaceDE w:val="1"/>
+        <w:autoSpaceDN w:val="1"/>
+      </w:pPr>
+      <w:r>
+        <w:rPr>
+          <w:color w:val="auto"/>
+          <w:position w:val="0"/>
+          <w:sz w:val="20"/>
+          <w:szCs w:val="20"/>
+          <w:rFonts w:ascii="맑은 고딕" w:eastAsia="맑은 고딕" w:hAnsi="맑은 고딕" w:hint="default"/>
+        </w:rPr>
+        <w:t xml:space="preserve">Ack : Acknowledge</w:t>
+      </w:r>
+    </w:p>
+    <w:p>
+      <w:pPr>
+        <w:numPr>
+          <w:ilvl w:val="0"/>
+          <w:numId w:val="0"/>
+        </w:numPr>
+        <w:jc w:val="both"/>
+        <w:spacing w:lineRule="auto" w:line="259" w:before="0" w:after="160"/>
+        <w:ind w:right="0" w:firstLine="0"/>
+        <w:rPr>
+          <w:color w:val="auto"/>
+          <w:position w:val="0"/>
+          <w:sz w:val="20"/>
+          <w:szCs w:val="20"/>
+          <w:rFonts w:ascii="맑은 고딕" w:eastAsia="맑은 고딕" w:hAnsi="맑은 고딕" w:hint="default"/>
+        </w:rPr>
+        <w:wordWrap w:val="off"/>
+        <w:autoSpaceDE w:val="1"/>
+        <w:autoSpaceDN w:val="1"/>
+      </w:pPr>
+      <w:r>
+        <w:rPr>
+          <w:color w:val="auto"/>
+          <w:position w:val="0"/>
+          <w:sz w:val="20"/>
+          <w:szCs w:val="20"/>
+          <w:rFonts w:ascii="맑은 고딕" w:eastAsia="맑은 고딕" w:hAnsi="맑은 고딕" w:hint="default"/>
+        </w:rPr>
+        <w:t xml:space="preserve">클라이언트도 서버를 믿을 수 있고, 서버도 클라이언트를 믿을 수 있음.</w:t>
+      </w:r>
+    </w:p>
+    <w:p>
+      <w:pPr>
+        <w:numPr>
+          <w:ilvl w:val="0"/>
+          <w:numId w:val="0"/>
+        </w:numPr>
+        <w:jc w:val="both"/>
+        <w:spacing w:lineRule="auto" w:line="259" w:before="0" w:after="160"/>
+        <w:ind w:right="0" w:firstLine="0"/>
+        <w:rPr>
+          <w:color w:val="auto"/>
+          <w:position w:val="0"/>
+          <w:sz w:val="20"/>
+          <w:szCs w:val="20"/>
+          <w:rFonts w:ascii="맑은 고딕" w:eastAsia="맑은 고딕" w:hAnsi="맑은 고딕" w:hint="default"/>
+        </w:rPr>
+        <w:wordWrap w:val="off"/>
+        <w:autoSpaceDE w:val="1"/>
+        <w:autoSpaceDN w:val="1"/>
+      </w:pPr>
+      <w:r>
+        <w:rPr>
+          <w:color w:val="auto"/>
+          <w:position w:val="0"/>
+          <w:sz w:val="20"/>
+          <w:szCs w:val="20"/>
+          <w:rFonts w:ascii="맑은 고딕" w:eastAsia="맑은 고딕" w:hAnsi="맑은 고딕" w:hint="default"/>
+        </w:rPr>
+        <w:t xml:space="preserve">메시지를 3번 전달받으면서 연결이 되었다는 것을 알 수 있음.</w:t>
+      </w:r>
+    </w:p>
+    <w:p>
+      <w:pPr>
+        <w:numPr>
+          <w:ilvl w:val="0"/>
+          <w:numId w:val="0"/>
+        </w:numPr>
+        <w:jc w:val="both"/>
+        <w:spacing w:lineRule="auto" w:line="259" w:before="0" w:after="160"/>
+        <w:ind w:right="0" w:firstLine="0"/>
+        <w:rPr>
+          <w:color w:val="auto"/>
+          <w:position w:val="0"/>
+          <w:sz w:val="20"/>
+          <w:szCs w:val="20"/>
+          <w:rFonts w:ascii="맑은 고딕" w:eastAsia="맑은 고딕" w:hAnsi="맑은 고딕" w:hint="default"/>
+        </w:rPr>
+        <w:wordWrap w:val="off"/>
+        <w:autoSpaceDE w:val="1"/>
+        <w:autoSpaceDN w:val="1"/>
+      </w:pPr>
+    </w:p>
+    <w:p>
+      <w:pPr>
+        <w:numPr>
+          <w:ilvl w:val="0"/>
+          <w:numId w:val="0"/>
+        </w:numPr>
+        <w:jc w:val="both"/>
+        <w:spacing w:lineRule="auto" w:line="259" w:before="0" w:after="160"/>
+        <w:ind w:right="0" w:firstLine="0"/>
+        <w:rPr>
+          <w:color w:val="auto"/>
+          <w:position w:val="0"/>
+          <w:sz w:val="20"/>
+          <w:szCs w:val="20"/>
+          <w:rFonts w:ascii="맑은 고딕" w:eastAsia="맑은 고딕" w:hAnsi="맑은 고딕" w:hint="default"/>
+        </w:rPr>
+        <w:wordWrap w:val="off"/>
+        <w:autoSpaceDE w:val="1"/>
+        <w:autoSpaceDN w:val="1"/>
+      </w:pPr>
+      <w:r>
+        <w:rPr>
+          <w:color w:val="auto"/>
+          <w:position w:val="0"/>
+          <w:sz w:val="20"/>
+          <w:szCs w:val="20"/>
+          <w:rFonts w:ascii="맑은 고딕" w:eastAsia="맑은 고딕" w:hAnsi="맑은 고딕" w:hint="default"/>
+        </w:rPr>
+        <w:t xml:space="preserve">서버에서 ACK라는 메시지를 보내지 않으면, 클라이언트에서 연결이 되지 않은 것을 인식하고 데</w:t>
+      </w:r>
+      <w:r>
+        <w:rPr>
+          <w:color w:val="auto"/>
+          <w:position w:val="0"/>
+          <w:sz w:val="20"/>
+          <w:szCs w:val="20"/>
+          <w:rFonts w:ascii="맑은 고딕" w:eastAsia="맑은 고딕" w:hAnsi="맑은 고딕" w:hint="default"/>
+        </w:rPr>
+        <w:t xml:space="preserve">이터를 보내지 않음.</w:t>
+      </w:r>
+    </w:p>
+    <w:p>
+      <w:pPr>
+        <w:numPr>
+          <w:ilvl w:val="0"/>
+          <w:numId w:val="0"/>
+        </w:numPr>
+        <w:jc w:val="both"/>
+        <w:spacing w:lineRule="auto" w:line="259" w:before="0" w:after="160"/>
+        <w:ind w:right="0" w:firstLine="0"/>
+        <w:rPr>
+          <w:color w:val="auto"/>
+          <w:position w:val="0"/>
+          <w:sz w:val="20"/>
+          <w:szCs w:val="20"/>
+          <w:rFonts w:ascii="맑은 고딕" w:eastAsia="맑은 고딕" w:hAnsi="맑은 고딕" w:hint="default"/>
+        </w:rPr>
+        <w:wordWrap w:val="off"/>
+        <w:autoSpaceDE w:val="1"/>
+        <w:autoSpaceDN w:val="1"/>
+      </w:pPr>
+    </w:p>
+    <w:p>
+      <w:pPr>
+        <w:numPr>
+          <w:ilvl w:val="0"/>
+          <w:numId w:val="0"/>
+        </w:numPr>
+        <w:jc w:val="both"/>
+        <w:spacing w:lineRule="auto" w:line="259" w:before="0" w:after="160"/>
+        <w:ind w:right="0" w:firstLine="0"/>
+        <w:rPr>
+          <w:color w:val="auto"/>
+          <w:position w:val="0"/>
+          <w:sz w:val="20"/>
+          <w:szCs w:val="20"/>
+          <w:rFonts w:ascii="맑은 고딕" w:eastAsia="맑은 고딕" w:hAnsi="맑은 고딕" w:hint="default"/>
+        </w:rPr>
+        <w:wordWrap w:val="off"/>
+        <w:autoSpaceDE w:val="1"/>
+        <w:autoSpaceDN w:val="1"/>
+      </w:pPr>
+      <w:r>
+        <w:rPr>
+          <w:color w:val="auto"/>
+          <w:position w:val="0"/>
+          <w:sz w:val="20"/>
+          <w:szCs w:val="20"/>
+          <w:rFonts w:ascii="맑은 고딕" w:eastAsia="맑은 고딕" w:hAnsi="맑은 고딕" w:hint="default"/>
+        </w:rPr>
+        <w:t xml:space="preserve">TCP 연결이 되었다는 것은 개념적으로 연결이 되었음을 의미함. 논리적인 연결이 된 것임.</w:t>
+      </w:r>
+    </w:p>
+    <w:p>
+      <w:pPr>
+        <w:numPr>
+          <w:ilvl w:val="0"/>
+          <w:numId w:val="0"/>
+        </w:numPr>
+        <w:jc w:val="both"/>
+        <w:spacing w:lineRule="auto" w:line="259" w:before="0" w:after="160"/>
+        <w:ind w:right="0" w:firstLine="0"/>
+        <w:rPr>
+          <w:color w:val="auto"/>
+          <w:position w:val="0"/>
+          <w:sz w:val="20"/>
+          <w:szCs w:val="20"/>
+          <w:rFonts w:ascii="맑은 고딕" w:eastAsia="맑은 고딕" w:hAnsi="맑은 고딕" w:hint="default"/>
+        </w:rPr>
+        <w:wordWrap w:val="off"/>
+        <w:autoSpaceDE w:val="1"/>
+        <w:autoSpaceDN w:val="1"/>
+      </w:pPr>
+      <w:r>
+        <w:rPr>
+          <w:color w:val="auto"/>
+          <w:position w:val="0"/>
+          <w:sz w:val="20"/>
+          <w:szCs w:val="20"/>
+          <w:rFonts w:ascii="맑은 고딕" w:eastAsia="맑은 고딕" w:hAnsi="맑은 고딕" w:hint="default"/>
+        </w:rPr>
+        <w:t xml:space="preserve">물리적으로 직접 연결된 것은 아님. 중간에 수많은 노드들이 연결을 시켜주지만, 어떤 노드들을 </w:t>
+      </w:r>
+      <w:r>
+        <w:rPr>
+          <w:color w:val="auto"/>
+          <w:position w:val="0"/>
+          <w:sz w:val="20"/>
+          <w:szCs w:val="20"/>
+          <w:rFonts w:ascii="맑은 고딕" w:eastAsia="맑은 고딕" w:hAnsi="맑은 고딕" w:hint="default"/>
+        </w:rPr>
+        <w:t xml:space="preserve">거쳐서 연결되었는지는 모름. 전용 랜선이 연결되는 것이 아님.</w:t>
+      </w:r>
+    </w:p>
+    <w:p>
+      <w:pPr>
+        <w:numPr>
+          <w:ilvl w:val="0"/>
+          <w:numId w:val="0"/>
+        </w:numPr>
+        <w:jc w:val="both"/>
+        <w:spacing w:lineRule="auto" w:line="259" w:before="0" w:after="160"/>
+        <w:ind w:right="0" w:firstLine="0"/>
+        <w:rPr>
+          <w:color w:val="auto"/>
+          <w:position w:val="0"/>
+          <w:sz w:val="20"/>
+          <w:szCs w:val="20"/>
+          <w:rFonts w:ascii="맑은 고딕" w:eastAsia="맑은 고딕" w:hAnsi="맑은 고딕" w:hint="default"/>
+        </w:rPr>
+        <w:wordWrap w:val="off"/>
+        <w:autoSpaceDE w:val="1"/>
+        <w:autoSpaceDN w:val="1"/>
       </w:pPr>
       <w:r>
         <w:rPr>
@@ -554,9 +1296,9 @@
         </w:rPr>
         <w:drawing>
           <wp:inline distT="0" distB="0" distL="0" distR="0">
-            <wp:extent cx="5731510" cy="2677795"/>
+            <wp:extent cx="5732145" cy="2678430"/>
             <wp:effectExtent l="0" t="0" r="0" b="0"/>
-            <wp:docPr id="21" name="그림 9"/>
+            <wp:docPr id="19" name="그림 9"/>
             <wp:cNvGraphicFramePr>
               <a:graphicFrameLocks xmlns:a="http://schemas.openxmlformats.org/drawingml/2006/main" noChangeAspect="1"/>
             </wp:cNvGraphicFramePr>
@@ -564,7 +1306,7 @@
               <a:graphicData uri="http://schemas.openxmlformats.org/drawingml/2006/picture">
                 <pic:pic xmlns:pic="http://schemas.openxmlformats.org/drawingml/2006/picture">
                   <pic:nvPicPr>
-                    <pic:cNvPr id="9" name="Picture 9" descr="C:/Users/킹갓한태훈/AppData/Roaming/PolarisOffice/ETemp/5336_14872848/fImage19089216962.png"/>
+                    <pic:cNvPr id="9" name="Picture 9" descr="C:/Users/킹갓한태훈/AppData/Roaming/PolarisOffice/ETemp/6972_11721488/fImage19089216962.png"/>
                     <pic:cNvPicPr>
                       <a:picLocks noChangeAspect="1" noChangeArrowheads="1"/>
                     </pic:cNvPicPr>
@@ -584,7 +1326,7 @@
                   <pic:spPr>
                     <a:xfrm>
                       <a:off x="0" y="0"/>
-                      <a:ext cx="5732145" cy="2678430"/>
+                      <a:ext cx="5732780" cy="2679065"/>
                     </a:xfrm>
                     <a:prstGeom prst="rect"/>
                     <a:ln cap="flat"/>
@@ -604,15 +1346,38 @@
         </w:numPr>
         <w:jc w:val="both"/>
         <w:spacing w:lineRule="auto" w:line="259" w:before="0" w:after="160"/>
-        <w:ind w:left="0" w:hanging="0"/>
-        <w:rPr>
-          <w:color w:val="auto"/>
-          <w:position w:val="0"/>
-          <w:sz w:val="20"/>
-          <w:szCs w:val="20"/>
-          <w:rFonts w:ascii="맑은 고딕" w:eastAsia="맑은 고딕" w:hAnsi="맑은 고딕" w:hint="default"/>
-        </w:rPr>
-        <w:wordWrap w:val="off"/>
+        <w:ind w:right="0" w:firstLine="0"/>
+        <w:rPr>
+          <w:color w:val="auto"/>
+          <w:position w:val="0"/>
+          <w:sz w:val="20"/>
+          <w:szCs w:val="20"/>
+          <w:rFonts w:ascii="맑은 고딕" w:eastAsia="맑은 고딕" w:hAnsi="맑은 고딕" w:hint="default"/>
+        </w:rPr>
+        <w:wordWrap w:val="off"/>
+        <w:autoSpaceDE w:val="1"/>
+        <w:autoSpaceDN w:val="1"/>
+      </w:pPr>
+    </w:p>
+    <w:p>
+      <w:pPr>
+        <w:numPr>
+          <w:ilvl w:val="0"/>
+          <w:numId w:val="0"/>
+        </w:numPr>
+        <w:jc w:val="both"/>
+        <w:spacing w:lineRule="auto" w:line="259" w:before="0" w:after="160"/>
+        <w:ind w:right="0" w:firstLine="0"/>
+        <w:rPr>
+          <w:color w:val="auto"/>
+          <w:position w:val="0"/>
+          <w:sz w:val="20"/>
+          <w:szCs w:val="20"/>
+          <w:rFonts w:ascii="맑은 고딕" w:eastAsia="맑은 고딕" w:hAnsi="맑은 고딕" w:hint="default"/>
+        </w:rPr>
+        <w:wordWrap w:val="off"/>
+        <w:autoSpaceDE w:val="1"/>
+        <w:autoSpaceDN w:val="1"/>
       </w:pPr>
       <w:r>
         <w:rPr>
@@ -620,9 +1385,9 @@
         </w:rPr>
         <w:drawing>
           <wp:inline distT="0" distB="0" distL="0" distR="0">
-            <wp:extent cx="5731510" cy="2786380"/>
+            <wp:extent cx="5732145" cy="2787015"/>
             <wp:effectExtent l="0" t="0" r="0" b="0"/>
-            <wp:docPr id="23" name="그림 10"/>
+            <wp:docPr id="20" name="그림 10"/>
             <wp:cNvGraphicFramePr>
               <a:graphicFrameLocks xmlns:a="http://schemas.openxmlformats.org/drawingml/2006/main" noChangeAspect="1"/>
             </wp:cNvGraphicFramePr>
@@ -630,7 +1395,7 @@
               <a:graphicData uri="http://schemas.openxmlformats.org/drawingml/2006/picture">
                 <pic:pic xmlns:pic="http://schemas.openxmlformats.org/drawingml/2006/picture">
                   <pic:nvPicPr>
-                    <pic:cNvPr id="10" name="Picture 10" descr="C:/Users/킹갓한태훈/AppData/Roaming/PolarisOffice/ETemp/5336_14872848/fImage23231234464.png"/>
+                    <pic:cNvPr id="10" name="Picture 10" descr="C:/Users/킹갓한태훈/AppData/Roaming/PolarisOffice/ETemp/6972_11721488/fImage23231234464.png"/>
                     <pic:cNvPicPr>
                       <a:picLocks noChangeAspect="1" noChangeArrowheads="1"/>
                     </pic:cNvPicPr>
@@ -650,7 +1415,7 @@
                   <pic:spPr>
                     <a:xfrm>
                       <a:off x="0" y="0"/>
-                      <a:ext cx="5732145" cy="2787015"/>
+                      <a:ext cx="5732780" cy="2787650"/>
                     </a:xfrm>
                     <a:prstGeom prst="rect"/>
                     <a:ln cap="flat"/>
@@ -670,15 +1435,48 @@
         </w:numPr>
         <w:jc w:val="both"/>
         <w:spacing w:lineRule="auto" w:line="259" w:before="0" w:after="160"/>
-        <w:ind w:left="0" w:hanging="0"/>
-        <w:rPr>
-          <w:color w:val="auto"/>
-          <w:position w:val="0"/>
-          <w:sz w:val="20"/>
-          <w:szCs w:val="20"/>
-          <w:rFonts w:ascii="맑은 고딕" w:eastAsia="맑은 고딕" w:hAnsi="맑은 고딕" w:hint="default"/>
-        </w:rPr>
-        <w:wordWrap w:val="off"/>
+        <w:ind w:right="0" w:firstLine="0"/>
+        <w:rPr>
+          <w:color w:val="auto"/>
+          <w:position w:val="0"/>
+          <w:sz w:val="20"/>
+          <w:szCs w:val="20"/>
+          <w:rFonts w:ascii="맑은 고딕" w:eastAsia="맑은 고딕" w:hAnsi="맑은 고딕" w:hint="default"/>
+        </w:rPr>
+        <w:wordWrap w:val="off"/>
+        <w:autoSpaceDE w:val="1"/>
+        <w:autoSpaceDN w:val="1"/>
+      </w:pPr>
+      <w:r>
+        <w:rPr>
+          <w:color w:val="auto"/>
+          <w:position w:val="0"/>
+          <w:sz w:val="20"/>
+          <w:szCs w:val="20"/>
+          <w:rFonts w:ascii="맑은 고딕" w:eastAsia="맑은 고딕" w:hAnsi="맑은 고딕" w:hint="default"/>
+        </w:rPr>
+        <w:t xml:space="preserve">서버에서 패킷 순서가 잘못된 것을 알면 잘못 보낸 패킷부터 다시 보내라고 요청함.</w:t>
+      </w:r>
+    </w:p>
+    <w:p>
+      <w:pPr>
+        <w:numPr>
+          <w:ilvl w:val="0"/>
+          <w:numId w:val="0"/>
+        </w:numPr>
+        <w:jc w:val="both"/>
+        <w:spacing w:lineRule="auto" w:line="259" w:before="0" w:after="160"/>
+        <w:ind w:right="0" w:firstLine="0"/>
+        <w:rPr>
+          <w:color w:val="auto"/>
+          <w:position w:val="0"/>
+          <w:sz w:val="20"/>
+          <w:szCs w:val="20"/>
+          <w:rFonts w:ascii="맑은 고딕" w:eastAsia="맑은 고딕" w:hAnsi="맑은 고딕" w:hint="default"/>
+        </w:rPr>
+        <w:wordWrap w:val="off"/>
+        <w:autoSpaceDE w:val="1"/>
+        <w:autoSpaceDN w:val="1"/>
       </w:pPr>
       <w:r>
         <w:rPr>
@@ -686,9 +1484,9 @@
         </w:rPr>
         <w:drawing>
           <wp:inline distT="0" distB="0" distL="0" distR="0">
-            <wp:extent cx="5731510" cy="3740785"/>
+            <wp:extent cx="5732145" cy="3741420"/>
             <wp:effectExtent l="0" t="0" r="0" b="0"/>
-            <wp:docPr id="24" name="그림 11"/>
+            <wp:docPr id="21" name="그림 11"/>
             <wp:cNvGraphicFramePr>
               <a:graphicFrameLocks xmlns:a="http://schemas.openxmlformats.org/drawingml/2006/main" noChangeAspect="1"/>
             </wp:cNvGraphicFramePr>
@@ -696,7 +1494,7 @@
               <a:graphicData uri="http://schemas.openxmlformats.org/drawingml/2006/picture">
                 <pic:pic xmlns:pic="http://schemas.openxmlformats.org/drawingml/2006/picture">
                   <pic:nvPicPr>
-                    <pic:cNvPr id="11" name="Picture 11" descr="C:/Users/킹갓한태훈/AppData/Roaming/PolarisOffice/ETemp/5336_14872848/fImage40154245705.png"/>
+                    <pic:cNvPr id="11" name="Picture 11" descr="C:/Users/킹갓한태훈/AppData/Roaming/PolarisOffice/ETemp/6972_11721488/fImage40154245705.png"/>
                     <pic:cNvPicPr>
                       <a:picLocks noChangeAspect="1" noChangeArrowheads="1"/>
                     </pic:cNvPicPr>
@@ -716,7 +1514,7 @@
                   <pic:spPr>
                     <a:xfrm>
                       <a:off x="0" y="0"/>
-                      <a:ext cx="5732145" cy="3741420"/>
+                      <a:ext cx="5732780" cy="3742055"/>
                     </a:xfrm>
                     <a:prstGeom prst="rect"/>
                     <a:ln cap="flat"/>
@@ -736,15 +1534,234 @@
         </w:numPr>
         <w:jc w:val="both"/>
         <w:spacing w:lineRule="auto" w:line="259" w:before="0" w:after="160"/>
-        <w:ind w:left="0" w:hanging="0"/>
-        <w:rPr>
-          <w:color w:val="auto"/>
-          <w:position w:val="0"/>
-          <w:sz w:val="20"/>
-          <w:szCs w:val="20"/>
-          <w:rFonts w:ascii="맑은 고딕" w:eastAsia="맑은 고딕" w:hAnsi="맑은 고딕" w:hint="default"/>
-        </w:rPr>
-        <w:wordWrap w:val="off"/>
+        <w:ind w:right="0" w:firstLine="0"/>
+        <w:rPr>
+          <w:color w:val="auto"/>
+          <w:position w:val="0"/>
+          <w:sz w:val="20"/>
+          <w:szCs w:val="20"/>
+          <w:rFonts w:ascii="맑은 고딕" w:eastAsia="맑은 고딕" w:hAnsi="맑은 고딕" w:hint="default"/>
+        </w:rPr>
+        <w:wordWrap w:val="off"/>
+        <w:autoSpaceDE w:val="1"/>
+        <w:autoSpaceDN w:val="1"/>
+      </w:pPr>
+      <w:r>
+        <w:rPr>
+          <w:color w:val="auto"/>
+          <w:position w:val="0"/>
+          <w:sz w:val="20"/>
+          <w:szCs w:val="20"/>
+          <w:rFonts w:ascii="맑은 고딕" w:eastAsia="맑은 고딕" w:hAnsi="맑은 고딕" w:hint="default"/>
+        </w:rPr>
+        <w:t xml:space="preserve">메시지가 제대로 맞는지 검증해주는 데이터 정도만 추가되어있음.</w:t>
+      </w:r>
+    </w:p>
+    <w:p>
+      <w:pPr>
+        <w:numPr>
+          <w:ilvl w:val="0"/>
+          <w:numId w:val="0"/>
+        </w:numPr>
+        <w:jc w:val="both"/>
+        <w:spacing w:lineRule="auto" w:line="259" w:before="0" w:after="160"/>
+        <w:ind w:right="0" w:firstLine="0"/>
+        <w:rPr>
+          <w:color w:val="auto"/>
+          <w:position w:val="0"/>
+          <w:sz w:val="20"/>
+          <w:szCs w:val="20"/>
+          <w:rFonts w:ascii="맑은 고딕" w:eastAsia="맑은 고딕" w:hAnsi="맑은 고딕" w:hint="default"/>
+        </w:rPr>
+        <w:wordWrap w:val="off"/>
+        <w:autoSpaceDE w:val="1"/>
+        <w:autoSpaceDN w:val="1"/>
+      </w:pPr>
+      <w:r>
+        <w:rPr>
+          <w:color w:val="auto"/>
+          <w:position w:val="0"/>
+          <w:sz w:val="20"/>
+          <w:szCs w:val="20"/>
+          <w:rFonts w:ascii="맑은 고딕" w:eastAsia="맑은 고딕" w:hAnsi="맑은 고딕" w:hint="default"/>
+        </w:rPr>
+        <w:t xml:space="preserve">UDP를 쓰는 이유?</w:t>
+      </w:r>
+    </w:p>
+    <w:p>
+      <w:pPr>
+        <w:numPr>
+          <w:ilvl w:val="0"/>
+          <w:numId w:val="0"/>
+        </w:numPr>
+        <w:jc w:val="both"/>
+        <w:spacing w:lineRule="auto" w:line="259" w:before="0" w:after="160"/>
+        <w:ind w:right="0" w:left="100" w:hanging="100"/>
+        <w:rPr>
+          <w:color w:val="auto"/>
+          <w:position w:val="0"/>
+          <w:sz w:val="20"/>
+          <w:szCs w:val="20"/>
+          <w:rFonts w:ascii="맑은 고딕" w:eastAsia="맑은 고딕" w:hAnsi="맑은 고딕" w:hint="default"/>
+        </w:rPr>
+        <w:wordWrap w:val="off"/>
+        <w:autoSpaceDE w:val="1"/>
+        <w:autoSpaceDN w:val="1"/>
+      </w:pPr>
+      <w:r>
+        <w:rPr>
+          <w:color w:val="auto"/>
+          <w:position w:val="0"/>
+          <w:sz w:val="20"/>
+          <w:szCs w:val="20"/>
+          <w:rFonts w:ascii="맑은 고딕" w:eastAsia="맑은 고딕" w:hAnsi="맑은 고딕" w:hint="default"/>
+        </w:rPr>
+        <w:t xml:space="preserve">TCP는 데이터도 추가적으로 더 들어가고, 검증작업이 들어가기 때문에 전송 속도가 느림.</w:t>
+      </w:r>
+    </w:p>
+    <w:p>
+      <w:pPr>
+        <w:numPr>
+          <w:ilvl w:val="0"/>
+          <w:numId w:val="0"/>
+        </w:numPr>
+        <w:jc w:val="both"/>
+        <w:spacing w:lineRule="auto" w:line="259" w:before="0" w:after="160"/>
+        <w:ind w:right="0" w:left="100" w:hanging="100"/>
+        <w:rPr>
+          <w:color w:val="auto"/>
+          <w:position w:val="0"/>
+          <w:sz w:val="20"/>
+          <w:szCs w:val="20"/>
+          <w:rFonts w:ascii="맑은 고딕" w:eastAsia="맑은 고딕" w:hAnsi="맑은 고딕" w:hint="default"/>
+        </w:rPr>
+        <w:wordWrap w:val="off"/>
+        <w:autoSpaceDE w:val="1"/>
+        <w:autoSpaceDN w:val="1"/>
+      </w:pPr>
+      <w:r>
+        <w:rPr>
+          <w:color w:val="auto"/>
+          <w:position w:val="0"/>
+          <w:sz w:val="20"/>
+          <w:szCs w:val="20"/>
+          <w:rFonts w:ascii="맑은 고딕" w:eastAsia="맑은 고딕" w:hAnsi="맑은 고딕" w:hint="default"/>
+        </w:rPr>
+        <w:t xml:space="preserve">하지만 최적화를 위해서 TCP를 수정할 수는 없음.</w:t>
+      </w:r>
+    </w:p>
+    <w:p>
+      <w:pPr>
+        <w:numPr>
+          <w:ilvl w:val="0"/>
+          <w:numId w:val="0"/>
+        </w:numPr>
+        <w:jc w:val="both"/>
+        <w:spacing w:lineRule="auto" w:line="259" w:before="0" w:after="160"/>
+        <w:ind w:right="0" w:left="100" w:hanging="100"/>
+        <w:rPr>
+          <w:color w:val="auto"/>
+          <w:position w:val="0"/>
+          <w:sz w:val="20"/>
+          <w:szCs w:val="20"/>
+          <w:rFonts w:ascii="맑은 고딕" w:eastAsia="맑은 고딕" w:hAnsi="맑은 고딕" w:hint="default"/>
+        </w:rPr>
+        <w:wordWrap w:val="off"/>
+        <w:autoSpaceDE w:val="1"/>
+        <w:autoSpaceDN w:val="1"/>
+      </w:pPr>
+      <w:r>
+        <w:rPr>
+          <w:color w:val="auto"/>
+          <w:position w:val="0"/>
+          <w:sz w:val="20"/>
+          <w:szCs w:val="20"/>
+          <w:rFonts w:ascii="맑은 고딕" w:eastAsia="맑은 고딕" w:hAnsi="맑은 고딕" w:hint="default"/>
+        </w:rPr>
+        <w:t xml:space="preserve">TCP를 그대로 쓰고, UDP를 사용하되, 내가 원하는 대로 수정하면 됨.</w:t>
+      </w:r>
+    </w:p>
+    <w:p>
+      <w:pPr>
+        <w:numPr>
+          <w:ilvl w:val="0"/>
+          <w:numId w:val="0"/>
+        </w:numPr>
+        <w:jc w:val="both"/>
+        <w:spacing w:lineRule="auto" w:line="259" w:before="0" w:after="160"/>
+        <w:ind w:right="0" w:left="100" w:hanging="100"/>
+        <w:rPr>
+          <w:color w:val="auto"/>
+          <w:position w:val="0"/>
+          <w:sz w:val="20"/>
+          <w:szCs w:val="20"/>
+          <w:rFonts w:ascii="맑은 고딕" w:eastAsia="맑은 고딕" w:hAnsi="맑은 고딕" w:hint="default"/>
+        </w:rPr>
+        <w:wordWrap w:val="off"/>
+        <w:autoSpaceDE w:val="1"/>
+        <w:autoSpaceDN w:val="1"/>
+      </w:pPr>
+      <w:r>
+        <w:rPr>
+          <w:color w:val="auto"/>
+          <w:position w:val="0"/>
+          <w:sz w:val="20"/>
+          <w:szCs w:val="20"/>
+          <w:rFonts w:ascii="맑은 고딕" w:eastAsia="맑은 고딕" w:hAnsi="맑은 고딕" w:hint="default"/>
+        </w:rPr>
+        <w:t xml:space="preserve">TCP를 90퍼센트 쓰고 있는데, 요새 UDP 가 다시 뜨고 있음.</w:t>
+      </w:r>
+    </w:p>
+    <w:p>
+      <w:pPr>
+        <w:numPr>
+          <w:ilvl w:val="0"/>
+          <w:numId w:val="0"/>
+        </w:numPr>
+        <w:jc w:val="both"/>
+        <w:spacing w:lineRule="auto" w:line="259" w:before="0" w:after="160"/>
+        <w:ind w:right="0" w:left="100" w:hanging="100"/>
+        <w:rPr>
+          <w:color w:val="auto"/>
+          <w:position w:val="0"/>
+          <w:sz w:val="20"/>
+          <w:szCs w:val="20"/>
+          <w:rFonts w:ascii="맑은 고딕" w:eastAsia="맑은 고딕" w:hAnsi="맑은 고딕" w:hint="default"/>
+        </w:rPr>
+        <w:wordWrap w:val="off"/>
+        <w:autoSpaceDE w:val="1"/>
+        <w:autoSpaceDN w:val="1"/>
+      </w:pPr>
+      <w:r>
+        <w:rPr>
+          <w:color w:val="auto"/>
+          <w:position w:val="0"/>
+          <w:sz w:val="20"/>
+          <w:szCs w:val="20"/>
+          <w:rFonts w:ascii="맑은 고딕" w:eastAsia="맑은 고딕" w:hAnsi="맑은 고딕" w:hint="default"/>
+        </w:rPr>
+        <w:t xml:space="preserve">HTTP3에서는 TCP의 3HandShaking을 줄이고 최적화해보기 위해 UDP를 사용함.</w:t>
+      </w:r>
+    </w:p>
+    <w:p>
+      <w:pPr>
+        <w:numPr>
+          <w:ilvl w:val="0"/>
+          <w:numId w:val="0"/>
+        </w:numPr>
+        <w:jc w:val="both"/>
+        <w:spacing w:lineRule="auto" w:line="259" w:before="0" w:after="160"/>
+        <w:ind w:right="0" w:left="100" w:hanging="100"/>
+        <w:rPr>
+          <w:color w:val="auto"/>
+          <w:position w:val="0"/>
+          <w:sz w:val="20"/>
+          <w:szCs w:val="20"/>
+          <w:rFonts w:ascii="맑은 고딕" w:eastAsia="맑은 고딕" w:hAnsi="맑은 고딕" w:hint="default"/>
+        </w:rPr>
+        <w:wordWrap w:val="off"/>
+        <w:autoSpaceDE w:val="1"/>
+        <w:autoSpaceDN w:val="1"/>
       </w:pPr>
       <w:r>
         <w:rPr>
@@ -752,9 +1769,9 @@
         </w:rPr>
         <w:drawing>
           <wp:inline distT="0" distB="0" distL="0" distR="0">
-            <wp:extent cx="4838700" cy="3943350"/>
+            <wp:extent cx="1952625" cy="1257300"/>
             <wp:effectExtent l="0" t="0" r="0" b="0"/>
-            <wp:docPr id="26" name="그림 12"/>
+            <wp:docPr id="35" name="그림 17"/>
             <wp:cNvGraphicFramePr>
               <a:graphicFrameLocks xmlns:a="http://schemas.openxmlformats.org/drawingml/2006/main" noChangeAspect="1"/>
             </wp:cNvGraphicFramePr>
@@ -762,7 +1779,7 @@
               <a:graphicData uri="http://schemas.openxmlformats.org/drawingml/2006/picture">
                 <pic:pic xmlns:pic="http://schemas.openxmlformats.org/drawingml/2006/picture">
                   <pic:nvPicPr>
-                    <pic:cNvPr id="12" name="Picture 12" descr="C:/Users/킹갓한태훈/AppData/Roaming/PolarisOffice/ETemp/5336_14872848/fImage4562268145.png"/>
+                    <pic:cNvPr id="12" name="Picture 12" descr="C:/Users/킹갓한태훈/AppData/Roaming/PolarisOffice/ETemp/6972_11721488/fImage29403541.png"/>
                     <pic:cNvPicPr>
                       <a:picLocks noChangeAspect="1" noChangeArrowheads="1"/>
                     </pic:cNvPicPr>
@@ -782,7 +1799,7 @@
                   <pic:spPr>
                     <a:xfrm>
                       <a:off x="0" y="0"/>
-                      <a:ext cx="4839335" cy="3943985"/>
+                      <a:ext cx="1953260" cy="1257935"/>
                     </a:xfrm>
                     <a:prstGeom prst="rect"/>
                     <a:ln cap="flat"/>
@@ -802,15 +1819,90 @@
         </w:numPr>
         <w:jc w:val="both"/>
         <w:spacing w:lineRule="auto" w:line="259" w:before="0" w:after="160"/>
-        <w:ind w:left="0" w:hanging="0"/>
-        <w:rPr>
-          <w:color w:val="auto"/>
-          <w:position w:val="0"/>
-          <w:sz w:val="20"/>
-          <w:szCs w:val="20"/>
-          <w:rFonts w:ascii="맑은 고딕" w:eastAsia="맑은 고딕" w:hAnsi="맑은 고딕" w:hint="default"/>
-        </w:rPr>
-        <w:wordWrap w:val="off"/>
+        <w:ind w:right="0" w:left="100" w:hanging="100"/>
+        <w:rPr>
+          <w:color w:val="auto"/>
+          <w:position w:val="0"/>
+          <w:sz w:val="20"/>
+          <w:szCs w:val="20"/>
+          <w:rFonts w:ascii="맑은 고딕" w:eastAsia="맑은 고딕" w:hAnsi="맑은 고딕" w:hint="default"/>
+        </w:rPr>
+        <w:wordWrap w:val="off"/>
+        <w:autoSpaceDE w:val="1"/>
+        <w:autoSpaceDN w:val="1"/>
+      </w:pPr>
+      <w:r>
+        <w:rPr>
+          <w:color w:val="auto"/>
+          <w:position w:val="0"/>
+          <w:sz w:val="20"/>
+          <w:szCs w:val="20"/>
+          <w:rFonts w:ascii="맑은 고딕" w:eastAsia="맑은 고딕" w:hAnsi="맑은 고딕" w:hint="default"/>
+        </w:rPr>
+        <w:t xml:space="preserve">항구라는 뜻.</w:t>
+      </w:r>
+    </w:p>
+    <w:p>
+      <w:pPr>
+        <w:numPr>
+          <w:ilvl w:val="0"/>
+          <w:numId w:val="0"/>
+        </w:numPr>
+        <w:jc w:val="both"/>
+        <w:spacing w:lineRule="auto" w:line="259" w:before="0" w:after="160"/>
+        <w:ind w:right="0" w:left="100" w:hanging="100"/>
+        <w:rPr>
+          <w:color w:val="auto"/>
+          <w:position w:val="0"/>
+          <w:sz w:val="20"/>
+          <w:szCs w:val="20"/>
+          <w:rFonts w:ascii="맑은 고딕" w:eastAsia="맑은 고딕" w:hAnsi="맑은 고딕" w:hint="default"/>
+        </w:rPr>
+        <w:wordWrap w:val="off"/>
+        <w:autoSpaceDE w:val="1"/>
+        <w:autoSpaceDN w:val="1"/>
+      </w:pPr>
+    </w:p>
+    <w:p>
+      <w:pPr>
+        <w:numPr>
+          <w:ilvl w:val="0"/>
+          <w:numId w:val="0"/>
+        </w:numPr>
+        <w:jc w:val="both"/>
+        <w:spacing w:lineRule="auto" w:line="259" w:before="0" w:after="160"/>
+        <w:ind w:right="0" w:left="100" w:hanging="100"/>
+        <w:rPr>
+          <w:color w:val="auto"/>
+          <w:position w:val="0"/>
+          <w:sz w:val="20"/>
+          <w:szCs w:val="20"/>
+          <w:rFonts w:ascii="맑은 고딕" w:eastAsia="맑은 고딕" w:hAnsi="맑은 고딕" w:hint="default"/>
+        </w:rPr>
+        <w:wordWrap w:val="off"/>
+        <w:autoSpaceDE w:val="1"/>
+        <w:autoSpaceDN w:val="1"/>
+      </w:pPr>
+    </w:p>
+    <w:p>
+      <w:pPr>
+        <w:numPr>
+          <w:ilvl w:val="0"/>
+          <w:numId w:val="0"/>
+        </w:numPr>
+        <w:jc w:val="both"/>
+        <w:spacing w:lineRule="auto" w:line="259" w:before="0" w:after="160"/>
+        <w:ind w:right="0" w:firstLine="0"/>
+        <w:rPr>
+          <w:color w:val="auto"/>
+          <w:position w:val="0"/>
+          <w:sz w:val="20"/>
+          <w:szCs w:val="20"/>
+          <w:rFonts w:ascii="맑은 고딕" w:eastAsia="맑은 고딕" w:hAnsi="맑은 고딕" w:hint="default"/>
+        </w:rPr>
+        <w:wordWrap w:val="off"/>
+        <w:autoSpaceDE w:val="1"/>
+        <w:autoSpaceDN w:val="1"/>
       </w:pPr>
       <w:r>
         <w:rPr>
@@ -818,9 +1910,9 @@
         </w:rPr>
         <w:drawing>
           <wp:inline distT="0" distB="0" distL="0" distR="0">
-            <wp:extent cx="5731510" cy="3512185"/>
+            <wp:extent cx="5732145" cy="3512820"/>
             <wp:effectExtent l="0" t="0" r="0" b="0"/>
-            <wp:docPr id="27" name="그림 13"/>
+            <wp:docPr id="23" name="그림 13"/>
             <wp:cNvGraphicFramePr>
               <a:graphicFrameLocks xmlns:a="http://schemas.openxmlformats.org/drawingml/2006/main" noChangeAspect="1"/>
             </wp:cNvGraphicFramePr>
@@ -828,7 +1920,7 @@
               <a:graphicData uri="http://schemas.openxmlformats.org/drawingml/2006/picture">
                 <pic:pic xmlns:pic="http://schemas.openxmlformats.org/drawingml/2006/picture">
                   <pic:nvPicPr>
-                    <pic:cNvPr id="13" name="Picture 13" descr="C:/Users/킹갓한태훈/AppData/Roaming/PolarisOffice/ETemp/5336_14872848/fImage28302273281.png"/>
+                    <pic:cNvPr id="13" name="Picture 13" descr="C:/Users/킹갓한태훈/AppData/Roaming/PolarisOffice/ETemp/6972_11721488/fImage28302273281.png"/>
                     <pic:cNvPicPr>
                       <a:picLocks noChangeAspect="1" noChangeArrowheads="1"/>
                     </pic:cNvPicPr>
@@ -848,7 +1940,7 @@
                   <pic:spPr>
                     <a:xfrm>
                       <a:off x="0" y="0"/>
-                      <a:ext cx="5732145" cy="3512820"/>
+                      <a:ext cx="5732780" cy="3513455"/>
                     </a:xfrm>
                     <a:prstGeom prst="rect"/>
                     <a:ln cap="flat"/>
@@ -868,15 +1960,58 @@
         </w:numPr>
         <w:jc w:val="both"/>
         <w:spacing w:lineRule="auto" w:line="259" w:before="0" w:after="160"/>
-        <w:ind w:left="0" w:hanging="0"/>
-        <w:rPr>
-          <w:color w:val="auto"/>
-          <w:position w:val="0"/>
-          <w:sz w:val="20"/>
-          <w:szCs w:val="20"/>
-          <w:rFonts w:ascii="맑은 고딕" w:eastAsia="맑은 고딕" w:hAnsi="맑은 고딕" w:hint="default"/>
-        </w:rPr>
-        <w:wordWrap w:val="off"/>
+        <w:ind w:right="0" w:firstLine="0"/>
+        <w:rPr>
+          <w:color w:val="auto"/>
+          <w:position w:val="0"/>
+          <w:sz w:val="20"/>
+          <w:szCs w:val="20"/>
+          <w:rFonts w:ascii="맑은 고딕" w:eastAsia="맑은 고딕" w:hAnsi="맑은 고딕" w:hint="default"/>
+        </w:rPr>
+        <w:wordWrap w:val="off"/>
+        <w:autoSpaceDE w:val="1"/>
+        <w:autoSpaceDN w:val="1"/>
+      </w:pPr>
+      <w:r>
+        <w:rPr>
+          <w:color w:val="auto"/>
+          <w:position w:val="0"/>
+          <w:sz w:val="20"/>
+          <w:szCs w:val="20"/>
+          <w:rFonts w:ascii="맑은 고딕" w:eastAsia="맑은 고딕" w:hAnsi="맑은 고딕" w:hint="default"/>
+        </w:rPr>
+        <w:t xml:space="preserve">클라이언트가 여러 개의 서버와 통신을 해야한다. 패킷들이 내 ip를 향해서 오게 됨. ip만 가지고 </w:t>
+      </w:r>
+      <w:r>
+        <w:rPr>
+          <w:color w:val="auto"/>
+          <w:position w:val="0"/>
+          <w:sz w:val="20"/>
+          <w:szCs w:val="20"/>
+          <w:rFonts w:ascii="맑은 고딕" w:eastAsia="맑은 고딕" w:hAnsi="맑은 고딕" w:hint="default"/>
+        </w:rPr>
+        <w:t xml:space="preserve">어떤 애플리케이션으로 들어온 요청인지 알 수 없음. 보낼 때도 똑같음.</w:t>
+      </w:r>
+    </w:p>
+    <w:p>
+      <w:pPr>
+        <w:numPr>
+          <w:ilvl w:val="0"/>
+          <w:numId w:val="0"/>
+        </w:numPr>
+        <w:jc w:val="both"/>
+        <w:spacing w:lineRule="auto" w:line="259" w:before="0" w:after="160"/>
+        <w:ind w:right="0" w:firstLine="0"/>
+        <w:rPr>
+          <w:color w:val="auto"/>
+          <w:position w:val="0"/>
+          <w:sz w:val="20"/>
+          <w:szCs w:val="20"/>
+          <w:rFonts w:ascii="맑은 고딕" w:eastAsia="맑은 고딕" w:hAnsi="맑은 고딕" w:hint="default"/>
+        </w:rPr>
+        <w:wordWrap w:val="off"/>
+        <w:autoSpaceDE w:val="1"/>
+        <w:autoSpaceDN w:val="1"/>
       </w:pPr>
       <w:r>
         <w:rPr>
@@ -884,9 +2019,9 @@
         </w:rPr>
         <w:drawing>
           <wp:inline distT="0" distB="0" distL="0" distR="0">
-            <wp:extent cx="5731510" cy="3469005"/>
+            <wp:extent cx="5732145" cy="3469640"/>
             <wp:effectExtent l="0" t="0" r="0" b="0"/>
-            <wp:docPr id="29" name="그림 14"/>
+            <wp:docPr id="24" name="그림 14"/>
             <wp:cNvGraphicFramePr>
               <a:graphicFrameLocks xmlns:a="http://schemas.openxmlformats.org/drawingml/2006/main" noChangeAspect="1"/>
             </wp:cNvGraphicFramePr>
@@ -894,7 +2029,7 @@
               <a:graphicData uri="http://schemas.openxmlformats.org/drawingml/2006/picture">
                 <pic:pic xmlns:pic="http://schemas.openxmlformats.org/drawingml/2006/picture">
                   <pic:nvPicPr>
-                    <pic:cNvPr id="14" name="Picture 14" descr="C:/Users/킹갓한태훈/AppData/Roaming/PolarisOffice/ETemp/5336_14872848/fImage26786296827.png"/>
+                    <pic:cNvPr id="14" name="Picture 14" descr="C:/Users/킹갓한태훈/AppData/Roaming/PolarisOffice/ETemp/6972_11721488/fImage26786296827.png"/>
                     <pic:cNvPicPr>
                       <a:picLocks noChangeAspect="1" noChangeArrowheads="1"/>
                     </pic:cNvPicPr>
@@ -914,7 +2049,7 @@
                   <pic:spPr>
                     <a:xfrm>
                       <a:off x="0" y="0"/>
-                      <a:ext cx="5732145" cy="3469640"/>
+                      <a:ext cx="5732780" cy="3470275"/>
                     </a:xfrm>
                     <a:prstGeom prst="rect"/>
                     <a:ln cap="flat"/>
@@ -934,15 +2069,79 @@
         </w:numPr>
         <w:jc w:val="both"/>
         <w:spacing w:lineRule="auto" w:line="259" w:before="0" w:after="160"/>
-        <w:ind w:left="0" w:hanging="0"/>
-        <w:rPr>
-          <w:color w:val="auto"/>
-          <w:position w:val="0"/>
-          <w:sz w:val="20"/>
-          <w:szCs w:val="20"/>
-          <w:rFonts w:ascii="맑은 고딕" w:eastAsia="맑은 고딕" w:hAnsi="맑은 고딕" w:hint="default"/>
-        </w:rPr>
-        <w:wordWrap w:val="off"/>
+        <w:ind w:right="0" w:firstLine="0"/>
+        <w:rPr>
+          <w:color w:val="auto"/>
+          <w:position w:val="0"/>
+          <w:sz w:val="20"/>
+          <w:szCs w:val="20"/>
+          <w:rFonts w:ascii="맑은 고딕" w:eastAsia="맑은 고딕" w:hAnsi="맑은 고딕" w:hint="default"/>
+        </w:rPr>
+        <w:wordWrap w:val="off"/>
+        <w:autoSpaceDE w:val="1"/>
+        <w:autoSpaceDN w:val="1"/>
+      </w:pPr>
+      <w:r>
+        <w:rPr>
+          <w:color w:val="auto"/>
+          <w:position w:val="0"/>
+          <w:sz w:val="20"/>
+          <w:szCs w:val="20"/>
+          <w:rFonts w:ascii="맑은 고딕" w:eastAsia="맑은 고딕" w:hAnsi="맑은 고딕" w:hint="default"/>
+        </w:rPr>
+        <w:t xml:space="preserve">IP 목적지 서버를 찾는 용도</w:t>
+      </w:r>
+    </w:p>
+    <w:p>
+      <w:pPr>
+        <w:numPr>
+          <w:ilvl w:val="0"/>
+          <w:numId w:val="0"/>
+        </w:numPr>
+        <w:jc w:val="both"/>
+        <w:spacing w:lineRule="auto" w:line="259" w:before="0" w:after="160"/>
+        <w:ind w:right="0" w:firstLine="0"/>
+        <w:rPr>
+          <w:color w:val="auto"/>
+          <w:position w:val="0"/>
+          <w:sz w:val="20"/>
+          <w:szCs w:val="20"/>
+          <w:rFonts w:ascii="맑은 고딕" w:eastAsia="맑은 고딕" w:hAnsi="맑은 고딕" w:hint="default"/>
+        </w:rPr>
+        <w:wordWrap w:val="off"/>
+        <w:autoSpaceDE w:val="1"/>
+        <w:autoSpaceDN w:val="1"/>
+      </w:pPr>
+      <w:r>
+        <w:rPr>
+          <w:color w:val="auto"/>
+          <w:position w:val="0"/>
+          <w:sz w:val="20"/>
+          <w:szCs w:val="20"/>
+          <w:rFonts w:ascii="맑은 고딕" w:eastAsia="맑은 고딕" w:hAnsi="맑은 고딕" w:hint="default"/>
+        </w:rPr>
+        <w:t xml:space="preserve">PORT 목적지 서버의 애플리케이션</w:t>
+      </w:r>
+    </w:p>
+    <w:p>
+      <w:pPr>
+        <w:numPr>
+          <w:ilvl w:val="0"/>
+          <w:numId w:val="0"/>
+        </w:numPr>
+        <w:jc w:val="both"/>
+        <w:spacing w:lineRule="auto" w:line="259" w:before="0" w:after="160"/>
+        <w:ind w:right="0" w:firstLine="0"/>
+        <w:rPr>
+          <w:color w:val="auto"/>
+          <w:position w:val="0"/>
+          <w:sz w:val="20"/>
+          <w:szCs w:val="20"/>
+          <w:rFonts w:ascii="맑은 고딕" w:eastAsia="맑은 고딕" w:hAnsi="맑은 고딕" w:hint="default"/>
+        </w:rPr>
+        <w:wordWrap w:val="off"/>
+        <w:autoSpaceDE w:val="1"/>
+        <w:autoSpaceDN w:val="1"/>
       </w:pPr>
       <w:r>
         <w:rPr>
@@ -950,9 +2149,9 @@
         </w:rPr>
         <w:drawing>
           <wp:inline distT="0" distB="0" distL="0" distR="0">
-            <wp:extent cx="5731510" cy="3701415"/>
+            <wp:extent cx="5732145" cy="3702050"/>
             <wp:effectExtent l="0" t="0" r="0" b="0"/>
-            <wp:docPr id="30" name="그림 15"/>
+            <wp:docPr id="25" name="그림 15"/>
             <wp:cNvGraphicFramePr>
               <a:graphicFrameLocks xmlns:a="http://schemas.openxmlformats.org/drawingml/2006/main" noChangeAspect="1"/>
             </wp:cNvGraphicFramePr>
@@ -960,7 +2159,7 @@
               <a:graphicData uri="http://schemas.openxmlformats.org/drawingml/2006/picture">
                 <pic:pic xmlns:pic="http://schemas.openxmlformats.org/drawingml/2006/picture">
                   <pic:nvPicPr>
-                    <pic:cNvPr id="15" name="Picture 15" descr="C:/Users/킹갓한태훈/AppData/Roaming/PolarisOffice/ETemp/5336_14872848/fImage17790309961.png"/>
+                    <pic:cNvPr id="15" name="Picture 15" descr="C:/Users/킹갓한태훈/AppData/Roaming/PolarisOffice/ETemp/6972_11721488/fImage17790309961.png"/>
                     <pic:cNvPicPr>
                       <a:picLocks noChangeAspect="1" noChangeArrowheads="1"/>
                     </pic:cNvPicPr>
@@ -980,7 +2179,7 @@
                   <pic:spPr>
                     <a:xfrm>
                       <a:off x="0" y="0"/>
-                      <a:ext cx="5732145" cy="3702050"/>
+                      <a:ext cx="5732780" cy="3702685"/>
                     </a:xfrm>
                     <a:prstGeom prst="rect"/>
                     <a:ln cap="flat"/>
@@ -1000,15 +2199,17 @@
         </w:numPr>
         <w:jc w:val="both"/>
         <w:spacing w:lineRule="auto" w:line="259" w:before="0" w:after="160"/>
-        <w:ind w:left="0" w:hanging="0"/>
-        <w:rPr>
-          <w:color w:val="auto"/>
-          <w:position w:val="0"/>
-          <w:sz w:val="20"/>
-          <w:szCs w:val="20"/>
-          <w:rFonts w:ascii="맑은 고딕" w:eastAsia="맑은 고딕" w:hAnsi="맑은 고딕" w:hint="default"/>
-        </w:rPr>
-        <w:wordWrap w:val="off"/>
+        <w:ind w:right="0" w:firstLine="0"/>
+        <w:rPr>
+          <w:color w:val="auto"/>
+          <w:position w:val="0"/>
+          <w:sz w:val="20"/>
+          <w:szCs w:val="20"/>
+          <w:rFonts w:ascii="맑은 고딕" w:eastAsia="맑은 고딕" w:hAnsi="맑은 고딕" w:hint="default"/>
+        </w:rPr>
+        <w:wordWrap w:val="off"/>
+        <w:autoSpaceDE w:val="1"/>
+        <w:autoSpaceDN w:val="1"/>
       </w:pPr>
       <w:r>
         <w:rPr>
@@ -1016,9 +2217,9 @@
         </w:rPr>
         <w:drawing>
           <wp:inline distT="0" distB="0" distL="0" distR="0">
-            <wp:extent cx="5731510" cy="3528695"/>
+            <wp:extent cx="5732145" cy="3529330"/>
             <wp:effectExtent l="0" t="0" r="0" b="0"/>
-            <wp:docPr id="32" name="그림 16"/>
+            <wp:docPr id="26" name="그림 16"/>
             <wp:cNvGraphicFramePr>
               <a:graphicFrameLocks xmlns:a="http://schemas.openxmlformats.org/drawingml/2006/main" noChangeAspect="1"/>
             </wp:cNvGraphicFramePr>
@@ -1026,13 +2227,467 @@
               <a:graphicData uri="http://schemas.openxmlformats.org/drawingml/2006/picture">
                 <pic:pic xmlns:pic="http://schemas.openxmlformats.org/drawingml/2006/picture">
                   <pic:nvPicPr>
-                    <pic:cNvPr id="16" name="Picture 16" descr="C:/Users/킹갓한태훈/AppData/Roaming/PolarisOffice/ETemp/5336_14872848/fImage3557132491.png"/>
+                    <pic:cNvPr id="16" name="Picture 16" descr="C:/Users/킹갓한태훈/AppData/Roaming/PolarisOffice/ETemp/6972_11721488/fImage3557132491.png"/>
                     <pic:cNvPicPr>
                       <a:picLocks noChangeAspect="1" noChangeArrowheads="1"/>
                     </pic:cNvPicPr>
                   </pic:nvPicPr>
                   <pic:blipFill>
                     <a:blip r:embed="rId20">
+                      <a:extLst>
+                        <a:ext uri="{28A0092B-C50C-407E-A947-70E740481C1C}">
+                          <a14:useLocalDpi xmlns:a14="http://schemas.microsoft.com/office/drawing/2010/main" val="0"/>
+                        </a:ext>
+                      </a:extLst>
+                    </a:blip>
+                    <a:stretch>
+                      <a:fillRect/>
+                    </a:stretch>
+                  </pic:blipFill>
+                  <pic:spPr>
+                    <a:xfrm>
+                      <a:off x="0" y="0"/>
+                      <a:ext cx="5732780" cy="3529965"/>
+                    </a:xfrm>
+                    <a:prstGeom prst="rect"/>
+                    <a:ln cap="flat"/>
+                  </pic:spPr>
+                </pic:pic>
+              </a:graphicData>
+            </a:graphic>
+          </wp:inline>
+        </w:drawing>
+      </w:r>
+    </w:p>
+    <w:p>
+      <w:pPr>
+        <w:numPr>
+          <w:ilvl w:val="0"/>
+          <w:numId w:val="0"/>
+        </w:numPr>
+        <w:jc w:val="both"/>
+        <w:spacing w:lineRule="auto" w:line="259" w:before="0" w:after="160"/>
+        <w:ind w:right="0" w:firstLine="0"/>
+        <w:rPr>
+          <w:color w:val="auto"/>
+          <w:position w:val="0"/>
+          <w:sz w:val="20"/>
+          <w:szCs w:val="20"/>
+          <w:rFonts w:ascii="맑은 고딕" w:eastAsia="맑은 고딕" w:hAnsi="맑은 고딕" w:hint="default"/>
+        </w:rPr>
+        <w:wordWrap w:val="off"/>
+        <w:autoSpaceDE w:val="1"/>
+        <w:autoSpaceDN w:val="1"/>
+      </w:pPr>
+      <w:r>
+        <w:rPr>
+          <w:color w:val="auto"/>
+          <w:position w:val="0"/>
+          <w:sz w:val="20"/>
+          <w:szCs w:val="20"/>
+          <w:rFonts w:ascii="맑은 고딕" w:eastAsia="맑은 고딕" w:hAnsi="맑은 고딕" w:hint="default"/>
+        </w:rPr>
+        <w:t xml:space="preserve">패킷 보낼 때 서버에 포트정보를 패킷에 담아 보내기 때문에 응답 서버에서도 포트를 알고 응답</w:t>
+      </w:r>
+      <w:r>
+        <w:rPr>
+          <w:color w:val="auto"/>
+          <w:position w:val="0"/>
+          <w:sz w:val="20"/>
+          <w:szCs w:val="20"/>
+          <w:rFonts w:ascii="맑은 고딕" w:eastAsia="맑은 고딕" w:hAnsi="맑은 고딕" w:hint="default"/>
+        </w:rPr>
+        <w:t xml:space="preserve">데이터를 모낼 수 있다.</w:t>
+      </w:r>
+    </w:p>
+    <w:p>
+      <w:pPr>
+        <w:numPr>
+          <w:ilvl w:val="0"/>
+          <w:numId w:val="0"/>
+        </w:numPr>
+        <w:jc w:val="both"/>
+        <w:spacing w:lineRule="auto" w:line="259" w:before="0" w:after="160"/>
+        <w:ind w:right="0" w:firstLine="0"/>
+        <w:rPr>
+          <w:color w:val="auto"/>
+          <w:position w:val="0"/>
+          <w:sz w:val="20"/>
+          <w:szCs w:val="20"/>
+          <w:rFonts w:ascii="맑은 고딕" w:eastAsia="맑은 고딕" w:hAnsi="맑은 고딕" w:hint="default"/>
+        </w:rPr>
+        <w:wordWrap w:val="off"/>
+        <w:autoSpaceDE w:val="1"/>
+        <w:autoSpaceDN w:val="1"/>
+      </w:pPr>
+      <w:r>
+        <w:rPr>
+          <w:color w:val="auto"/>
+          <w:position w:val="0"/>
+          <w:sz w:val="20"/>
+          <w:szCs w:val="20"/>
+          <w:rFonts w:ascii="맑은 고딕" w:eastAsia="맑은 고딕" w:hAnsi="맑은 고딕" w:hint="default"/>
+        </w:rPr>
+        <w:t xml:space="preserve">IP 가 아파트, 포트는 몇동 몇호를 의미함.</w:t>
+      </w:r>
+    </w:p>
+    <w:p>
+      <w:pPr>
+        <w:numPr>
+          <w:ilvl w:val="0"/>
+          <w:numId w:val="0"/>
+        </w:numPr>
+        <w:jc w:val="both"/>
+        <w:spacing w:lineRule="auto" w:line="259" w:before="0" w:after="160"/>
+        <w:ind w:right="0" w:firstLine="0"/>
+        <w:rPr>
+          <w:color w:val="auto"/>
+          <w:position w:val="0"/>
+          <w:sz w:val="20"/>
+          <w:szCs w:val="20"/>
+          <w:rFonts w:ascii="맑은 고딕" w:eastAsia="맑은 고딕" w:hAnsi="맑은 고딕" w:hint="default"/>
+        </w:rPr>
+        <w:wordWrap w:val="off"/>
+        <w:autoSpaceDE w:val="1"/>
+        <w:autoSpaceDN w:val="1"/>
+      </w:pPr>
+      <w:r>
+        <w:rPr>
+          <w:sz w:val="20"/>
+        </w:rPr>
+        <w:drawing>
+          <wp:inline distT="0" distB="0" distL="0" distR="0">
+            <wp:extent cx="5732145" cy="4151630"/>
+            <wp:effectExtent l="0" t="0" r="0" b="0"/>
+            <wp:docPr id="27" name="그림 17"/>
+            <wp:cNvGraphicFramePr>
+              <a:graphicFrameLocks xmlns:a="http://schemas.openxmlformats.org/drawingml/2006/main" noChangeAspect="1"/>
+            </wp:cNvGraphicFramePr>
+            <a:graphic xmlns:a="http://schemas.openxmlformats.org/drawingml/2006/main">
+              <a:graphicData uri="http://schemas.openxmlformats.org/drawingml/2006/picture">
+                <pic:pic xmlns:pic="http://schemas.openxmlformats.org/drawingml/2006/picture">
+                  <pic:nvPicPr>
+                    <pic:cNvPr id="17" name="Picture 17" descr="C:/Users/킹갓한태훈/AppData/Roaming/PolarisOffice/ETemp/6972_11721488/fImage21628332995.png"/>
+                    <pic:cNvPicPr>
+                      <a:picLocks noChangeAspect="1" noChangeArrowheads="1"/>
+                    </pic:cNvPicPr>
+                  </pic:nvPicPr>
+                  <pic:blipFill>
+                    <a:blip r:embed="rId21">
+                      <a:extLst>
+                        <a:ext uri="{28A0092B-C50C-407E-A947-70E740481C1C}">
+                          <a14:useLocalDpi xmlns:a14="http://schemas.microsoft.com/office/drawing/2010/main" val="0"/>
+                        </a:ext>
+                      </a:extLst>
+                    </a:blip>
+                    <a:stretch>
+                      <a:fillRect/>
+                    </a:stretch>
+                  </pic:blipFill>
+                  <pic:spPr>
+                    <a:xfrm>
+                      <a:off x="0" y="0"/>
+                      <a:ext cx="5732780" cy="4152264"/>
+                    </a:xfrm>
+                    <a:prstGeom prst="rect"/>
+                    <a:ln cap="flat"/>
+                  </pic:spPr>
+                </pic:pic>
+              </a:graphicData>
+            </a:graphic>
+          </wp:inline>
+        </w:drawing>
+      </w:r>
+    </w:p>
+    <w:p>
+      <w:pPr>
+        <w:numPr>
+          <w:ilvl w:val="0"/>
+          <w:numId w:val="0"/>
+        </w:numPr>
+        <w:jc w:val="both"/>
+        <w:spacing w:lineRule="auto" w:line="259" w:before="0" w:after="160"/>
+        <w:ind w:right="0" w:firstLine="0"/>
+        <w:rPr>
+          <w:color w:val="auto"/>
+          <w:position w:val="0"/>
+          <w:sz w:val="20"/>
+          <w:szCs w:val="20"/>
+          <w:rFonts w:ascii="맑은 고딕" w:eastAsia="맑은 고딕" w:hAnsi="맑은 고딕" w:hint="default"/>
+        </w:rPr>
+        <w:wordWrap w:val="off"/>
+        <w:autoSpaceDE w:val="1"/>
+        <w:autoSpaceDN w:val="1"/>
+      </w:pPr>
+      <w:r>
+        <w:rPr>
+          <w:sz w:val="20"/>
+        </w:rPr>
+        <w:drawing>
+          <wp:inline distT="0" distB="0" distL="0" distR="0">
+            <wp:extent cx="1895475" cy="1209675"/>
+            <wp:effectExtent l="0" t="0" r="0" b="0"/>
+            <wp:docPr id="37" name="그림 18"/>
+            <wp:cNvGraphicFramePr>
+              <a:graphicFrameLocks xmlns:a="http://schemas.openxmlformats.org/drawingml/2006/main" noChangeAspect="1"/>
+            </wp:cNvGraphicFramePr>
+            <a:graphic xmlns:a="http://schemas.openxmlformats.org/drawingml/2006/main">
+              <a:graphicData uri="http://schemas.openxmlformats.org/drawingml/2006/picture">
+                <pic:pic xmlns:pic="http://schemas.openxmlformats.org/drawingml/2006/picture">
+                  <pic:nvPicPr>
+                    <pic:cNvPr id="18" name="Picture 18" descr="C:/Users/킹갓한태훈/AppData/Roaming/PolarisOffice/ETemp/6972_11721488/fImage2943378467.png"/>
+                    <pic:cNvPicPr>
+                      <a:picLocks noChangeAspect="1" noChangeArrowheads="1"/>
+                    </pic:cNvPicPr>
+                  </pic:nvPicPr>
+                  <pic:blipFill>
+                    <a:blip r:embed="rId22">
+                      <a:extLst>
+                        <a:ext uri="{28A0092B-C50C-407E-A947-70E740481C1C}">
+                          <a14:useLocalDpi xmlns:a14="http://schemas.microsoft.com/office/drawing/2010/main" val="0"/>
+                        </a:ext>
+                      </a:extLst>
+                    </a:blip>
+                    <a:stretch>
+                      <a:fillRect/>
+                    </a:stretch>
+                  </pic:blipFill>
+                  <pic:spPr>
+                    <a:xfrm>
+                      <a:off x="0" y="0"/>
+                      <a:ext cx="1896110" cy="1210310"/>
+                    </a:xfrm>
+                    <a:prstGeom prst="rect"/>
+                    <a:ln cap="flat"/>
+                  </pic:spPr>
+                </pic:pic>
+              </a:graphicData>
+            </a:graphic>
+          </wp:inline>
+        </w:drawing>
+      </w:r>
+    </w:p>
+    <w:p>
+      <w:pPr>
+        <w:numPr>
+          <w:ilvl w:val="0"/>
+          <w:numId w:val="0"/>
+        </w:numPr>
+        <w:jc w:val="both"/>
+        <w:spacing w:lineRule="auto" w:line="259" w:before="0" w:after="160"/>
+        <w:ind w:right="0" w:firstLine="0"/>
+        <w:rPr>
+          <w:color w:val="auto"/>
+          <w:position w:val="0"/>
+          <w:sz w:val="20"/>
+          <w:szCs w:val="20"/>
+          <w:rFonts w:ascii="맑은 고딕" w:eastAsia="맑은 고딕" w:hAnsi="맑은 고딕" w:hint="default"/>
+        </w:rPr>
+        <w:wordWrap w:val="off"/>
+        <w:autoSpaceDE w:val="1"/>
+        <w:autoSpaceDN w:val="1"/>
+      </w:pPr>
+      <w:r>
+        <w:rPr>
+          <w:sz w:val="20"/>
+        </w:rPr>
+        <w:drawing>
+          <wp:inline distT="0" distB="0" distL="0" distR="0">
+            <wp:extent cx="5731510" cy="2741295"/>
+            <wp:effectExtent l="0" t="0" r="0" b="0"/>
+            <wp:docPr id="38" name="그림 19"/>
+            <wp:cNvGraphicFramePr>
+              <a:graphicFrameLocks xmlns:a="http://schemas.openxmlformats.org/drawingml/2006/main" noChangeAspect="1"/>
+            </wp:cNvGraphicFramePr>
+            <a:graphic xmlns:a="http://schemas.openxmlformats.org/drawingml/2006/main">
+              <a:graphicData uri="http://schemas.openxmlformats.org/drawingml/2006/picture">
+                <pic:pic xmlns:pic="http://schemas.openxmlformats.org/drawingml/2006/picture">
+                  <pic:nvPicPr>
+                    <pic:cNvPr id="19" name="Picture 19" descr="C:/Users/킹갓한태훈/AppData/Roaming/PolarisOffice/ETemp/6972_11721488/fImage14284386334.png"/>
+                    <pic:cNvPicPr>
+                      <a:picLocks noChangeAspect="1" noChangeArrowheads="1"/>
+                    </pic:cNvPicPr>
+                  </pic:nvPicPr>
+                  <pic:blipFill>
+                    <a:blip r:embed="rId23">
+                      <a:extLst>
+                        <a:ext uri="{28A0092B-C50C-407E-A947-70E740481C1C}">
+                          <a14:useLocalDpi xmlns:a14="http://schemas.microsoft.com/office/drawing/2010/main" val="0"/>
+                        </a:ext>
+                      </a:extLst>
+                    </a:blip>
+                    <a:stretch>
+                      <a:fillRect/>
+                    </a:stretch>
+                  </pic:blipFill>
+                  <pic:spPr>
+                    <a:xfrm>
+                      <a:off x="0" y="0"/>
+                      <a:ext cx="5732145" cy="2741930"/>
+                    </a:xfrm>
+                    <a:prstGeom prst="rect"/>
+                    <a:ln cap="flat"/>
+                  </pic:spPr>
+                </pic:pic>
+              </a:graphicData>
+            </a:graphic>
+          </wp:inline>
+        </w:drawing>
+      </w:r>
+    </w:p>
+    <w:p>
+      <w:pPr>
+        <w:numPr>
+          <w:ilvl w:val="0"/>
+          <w:numId w:val="0"/>
+        </w:numPr>
+        <w:jc w:val="both"/>
+        <w:spacing w:lineRule="auto" w:line="259" w:before="0" w:after="160"/>
+        <w:ind w:right="0" w:firstLine="0"/>
+        <w:rPr>
+          <w:color w:val="auto"/>
+          <w:position w:val="0"/>
+          <w:sz w:val="20"/>
+          <w:szCs w:val="20"/>
+          <w:rFonts w:ascii="맑은 고딕" w:eastAsia="맑은 고딕" w:hAnsi="맑은 고딕" w:hint="default"/>
+        </w:rPr>
+        <w:wordWrap w:val="off"/>
+        <w:autoSpaceDE w:val="1"/>
+        <w:autoSpaceDN w:val="1"/>
+      </w:pPr>
+    </w:p>
+    <w:p>
+      <w:pPr>
+        <w:numPr>
+          <w:ilvl w:val="0"/>
+          <w:numId w:val="0"/>
+        </w:numPr>
+        <w:jc w:val="both"/>
+        <w:spacing w:lineRule="auto" w:line="259" w:before="0" w:after="160"/>
+        <w:ind w:right="0" w:firstLine="0"/>
+        <w:rPr>
+          <w:color w:val="auto"/>
+          <w:position w:val="0"/>
+          <w:sz w:val="20"/>
+          <w:szCs w:val="20"/>
+          <w:rFonts w:ascii="맑은 고딕" w:eastAsia="맑은 고딕" w:hAnsi="맑은 고딕" w:hint="default"/>
+        </w:rPr>
+        <w:wordWrap w:val="off"/>
+        <w:autoSpaceDE w:val="1"/>
+        <w:autoSpaceDN w:val="1"/>
+      </w:pPr>
+      <w:r>
+        <w:rPr>
+          <w:sz w:val="20"/>
+        </w:rPr>
+        <w:drawing>
+          <wp:inline distT="0" distB="0" distL="0" distR="0">
+            <wp:extent cx="5731510" cy="2884805"/>
+            <wp:effectExtent l="0" t="0" r="0" b="0"/>
+            <wp:docPr id="40" name="그림 20"/>
+            <wp:cNvGraphicFramePr>
+              <a:graphicFrameLocks xmlns:a="http://schemas.openxmlformats.org/drawingml/2006/main" noChangeAspect="1"/>
+            </wp:cNvGraphicFramePr>
+            <a:graphic xmlns:a="http://schemas.openxmlformats.org/drawingml/2006/main">
+              <a:graphicData uri="http://schemas.openxmlformats.org/drawingml/2006/picture">
+                <pic:pic xmlns:pic="http://schemas.openxmlformats.org/drawingml/2006/picture">
+                  <pic:nvPicPr>
+                    <pic:cNvPr id="20" name="Picture 20" descr="C:/Users/킹갓한태훈/AppData/Roaming/PolarisOffice/ETemp/6972_11721488/fImage13550406500.png"/>
+                    <pic:cNvPicPr>
+                      <a:picLocks noChangeAspect="1" noChangeArrowheads="1"/>
+                    </pic:cNvPicPr>
+                  </pic:nvPicPr>
+                  <pic:blipFill>
+                    <a:blip r:embed="rId24">
+                      <a:extLst>
+                        <a:ext uri="{28A0092B-C50C-407E-A947-70E740481C1C}">
+                          <a14:useLocalDpi xmlns:a14="http://schemas.microsoft.com/office/drawing/2010/main" val="0"/>
+                        </a:ext>
+                      </a:extLst>
+                    </a:blip>
+                    <a:stretch>
+                      <a:fillRect/>
+                    </a:stretch>
+                  </pic:blipFill>
+                  <pic:spPr>
+                    <a:xfrm>
+                      <a:off x="0" y="0"/>
+                      <a:ext cx="5732145" cy="2885440"/>
+                    </a:xfrm>
+                    <a:prstGeom prst="rect"/>
+                    <a:ln cap="flat"/>
+                  </pic:spPr>
+                </pic:pic>
+              </a:graphicData>
+            </a:graphic>
+          </wp:inline>
+        </w:drawing>
+      </w:r>
+    </w:p>
+    <w:p>
+      <w:pPr>
+        <w:numPr>
+          <w:ilvl w:val="0"/>
+          <w:numId w:val="0"/>
+        </w:numPr>
+        <w:jc w:val="both"/>
+        <w:spacing w:lineRule="auto" w:line="259" w:before="0" w:after="160"/>
+        <w:ind w:right="0" w:firstLine="0"/>
+        <w:rPr>
+          <w:color w:val="auto"/>
+          <w:position w:val="0"/>
+          <w:sz w:val="20"/>
+          <w:szCs w:val="20"/>
+          <w:rFonts w:ascii="맑은 고딕" w:eastAsia="맑은 고딕" w:hAnsi="맑은 고딕" w:hint="default"/>
+        </w:rPr>
+        <w:wordWrap w:val="off"/>
+        <w:autoSpaceDE w:val="1"/>
+        <w:autoSpaceDN w:val="1"/>
+      </w:pPr>
+    </w:p>
+    <w:p>
+      <w:pPr>
+        <w:numPr>
+          <w:ilvl w:val="0"/>
+          <w:numId w:val="0"/>
+        </w:numPr>
+        <w:jc w:val="both"/>
+        <w:spacing w:lineRule="auto" w:line="259" w:before="0" w:after="160"/>
+        <w:ind w:right="0" w:firstLine="0"/>
+        <w:rPr>
+          <w:color w:val="auto"/>
+          <w:position w:val="0"/>
+          <w:sz w:val="20"/>
+          <w:szCs w:val="20"/>
+          <w:rFonts w:ascii="맑은 고딕" w:eastAsia="맑은 고딕" w:hAnsi="맑은 고딕" w:hint="default"/>
+        </w:rPr>
+        <w:wordWrap w:val="off"/>
+        <w:autoSpaceDE w:val="1"/>
+        <w:autoSpaceDN w:val="1"/>
+      </w:pPr>
+      <w:r>
+        <w:rPr>
+          <w:sz w:val="20"/>
+        </w:rPr>
+        <w:drawing>
+          <wp:inline distT="0" distB="0" distL="0" distR="0">
+            <wp:extent cx="5731510" cy="3528695"/>
+            <wp:effectExtent l="0" t="0" r="0" b="0"/>
+            <wp:docPr id="41" name="그림 21"/>
+            <wp:cNvGraphicFramePr>
+              <a:graphicFrameLocks xmlns:a="http://schemas.openxmlformats.org/drawingml/2006/main" noChangeAspect="1"/>
+            </wp:cNvGraphicFramePr>
+            <a:graphic xmlns:a="http://schemas.openxmlformats.org/drawingml/2006/main">
+              <a:graphicData uri="http://schemas.openxmlformats.org/drawingml/2006/picture">
+                <pic:pic xmlns:pic="http://schemas.openxmlformats.org/drawingml/2006/picture">
+                  <pic:nvPicPr>
+                    <pic:cNvPr id="21" name="Picture 21" descr="C:/Users/킹갓한태훈/AppData/Roaming/PolarisOffice/ETemp/6972_11721488/fImage22936419169.png"/>
+                    <pic:cNvPicPr>
+                      <a:picLocks noChangeAspect="1" noChangeArrowheads="1"/>
+                    </pic:cNvPicPr>
+                  </pic:nvPicPr>
+                  <pic:blipFill>
+                    <a:blip r:embed="rId25">
                       <a:extLst>
                         <a:ext uri="{28A0092B-C50C-407E-A947-70E740481C1C}">
                           <a14:useLocalDpi xmlns:a14="http://schemas.microsoft.com/office/drawing/2010/main" val="0"/>
@@ -1066,15 +2721,17 @@
         </w:numPr>
         <w:jc w:val="both"/>
         <w:spacing w:lineRule="auto" w:line="259" w:before="0" w:after="160"/>
-        <w:ind w:left="0" w:hanging="0"/>
-        <w:rPr>
-          <w:color w:val="auto"/>
-          <w:position w:val="0"/>
-          <w:sz w:val="20"/>
-          <w:szCs w:val="20"/>
-          <w:rFonts w:ascii="맑은 고딕" w:eastAsia="맑은 고딕" w:hAnsi="맑은 고딕" w:hint="default"/>
-        </w:rPr>
-        <w:wordWrap w:val="off"/>
+        <w:ind w:right="0" w:firstLine="0"/>
+        <w:rPr>
+          <w:color w:val="auto"/>
+          <w:position w:val="0"/>
+          <w:sz w:val="20"/>
+          <w:szCs w:val="20"/>
+          <w:rFonts w:ascii="맑은 고딕" w:eastAsia="맑은 고딕" w:hAnsi="맑은 고딕" w:hint="default"/>
+        </w:rPr>
+        <w:wordWrap w:val="off"/>
+        <w:autoSpaceDE w:val="1"/>
+        <w:autoSpaceDN w:val="1"/>
       </w:pPr>
       <w:r>
         <w:rPr>
@@ -1082,9 +2739,9 @@
         </w:rPr>
         <w:drawing>
           <wp:inline distT="0" distB="0" distL="0" distR="0">
-            <wp:extent cx="5731510" cy="4150995"/>
+            <wp:extent cx="5438775" cy="2562225"/>
             <wp:effectExtent l="0" t="0" r="0" b="0"/>
-            <wp:docPr id="33" name="그림 17"/>
+            <wp:docPr id="42" name="그림 22"/>
             <wp:cNvGraphicFramePr>
               <a:graphicFrameLocks xmlns:a="http://schemas.openxmlformats.org/drawingml/2006/main" noChangeAspect="1"/>
             </wp:cNvGraphicFramePr>
@@ -1092,13 +2749,13 @@
               <a:graphicData uri="http://schemas.openxmlformats.org/drawingml/2006/picture">
                 <pic:pic xmlns:pic="http://schemas.openxmlformats.org/drawingml/2006/picture">
                   <pic:nvPicPr>
-                    <pic:cNvPr id="17" name="Picture 17" descr="C:/Users/킹갓한태훈/AppData/Roaming/PolarisOffice/ETemp/5336_14872848/fImage21628332995.png"/>
+                    <pic:cNvPr id="22" name="Picture 22" descr="C:/Users/킹갓한태훈/AppData/Roaming/PolarisOffice/ETemp/6972_11721488/fImage14435425724.png"/>
                     <pic:cNvPicPr>
                       <a:picLocks noChangeAspect="1" noChangeArrowheads="1"/>
                     </pic:cNvPicPr>
                   </pic:nvPicPr>
                   <pic:blipFill>
-                    <a:blip r:embed="rId21">
+                    <a:blip r:embed="rId26">
                       <a:extLst>
                         <a:ext uri="{28A0092B-C50C-407E-A947-70E740481C1C}">
                           <a14:useLocalDpi xmlns:a14="http://schemas.microsoft.com/office/drawing/2010/main" val="0"/>
@@ -1112,7 +2769,7 @@
                   <pic:spPr>
                     <a:xfrm>
                       <a:off x="0" y="0"/>
-                      <a:ext cx="5732145" cy="4151630"/>
+                      <a:ext cx="5439410" cy="2562860"/>
                     </a:xfrm>
                     <a:prstGeom prst="rect"/>
                     <a:ln cap="flat"/>
@@ -1123,6 +2780,163 @@
           </wp:inline>
         </w:drawing>
       </w:r>
+    </w:p>
+    <w:p>
+      <w:pPr>
+        <w:numPr>
+          <w:ilvl w:val="0"/>
+          <w:numId w:val="0"/>
+        </w:numPr>
+        <w:jc w:val="both"/>
+        <w:spacing w:lineRule="auto" w:line="259" w:before="0" w:after="160"/>
+        <w:ind w:right="0" w:firstLine="0"/>
+        <w:rPr>
+          <w:color w:val="auto"/>
+          <w:position w:val="0"/>
+          <w:sz w:val="20"/>
+          <w:szCs w:val="20"/>
+          <w:rFonts w:ascii="맑은 고딕" w:eastAsia="맑은 고딕" w:hAnsi="맑은 고딕" w:hint="default"/>
+        </w:rPr>
+        <w:wordWrap w:val="off"/>
+        <w:autoSpaceDE w:val="1"/>
+        <w:autoSpaceDN w:val="1"/>
+      </w:pPr>
+      <w:r>
+        <w:rPr>
+          <w:sz w:val="20"/>
+        </w:rPr>
+        <w:drawing>
+          <wp:inline distT="0" distB="0" distL="0" distR="0">
+            <wp:extent cx="5731510" cy="3151505"/>
+            <wp:effectExtent l="0" t="0" r="0" b="0"/>
+            <wp:docPr id="44" name="그림 23"/>
+            <wp:cNvGraphicFramePr>
+              <a:graphicFrameLocks xmlns:a="http://schemas.openxmlformats.org/drawingml/2006/main" noChangeAspect="1"/>
+            </wp:cNvGraphicFramePr>
+            <a:graphic xmlns:a="http://schemas.openxmlformats.org/drawingml/2006/main">
+              <a:graphicData uri="http://schemas.openxmlformats.org/drawingml/2006/picture">
+                <pic:pic xmlns:pic="http://schemas.openxmlformats.org/drawingml/2006/picture">
+                  <pic:nvPicPr>
+                    <pic:cNvPr id="23" name="Picture 23" descr="C:/Users/킹갓한태훈/AppData/Roaming/PolarisOffice/ETemp/6972_11721488/fImage35485441478.png"/>
+                    <pic:cNvPicPr>
+                      <a:picLocks noChangeAspect="1" noChangeArrowheads="1"/>
+                    </pic:cNvPicPr>
+                  </pic:nvPicPr>
+                  <pic:blipFill>
+                    <a:blip r:embed="rId27">
+                      <a:extLst>
+                        <a:ext uri="{28A0092B-C50C-407E-A947-70E740481C1C}">
+                          <a14:useLocalDpi xmlns:a14="http://schemas.microsoft.com/office/drawing/2010/main" val="0"/>
+                        </a:ext>
+                      </a:extLst>
+                    </a:blip>
+                    <a:stretch>
+                      <a:fillRect/>
+                    </a:stretch>
+                  </pic:blipFill>
+                  <pic:spPr>
+                    <a:xfrm>
+                      <a:off x="0" y="0"/>
+                      <a:ext cx="5732145" cy="3152140"/>
+                    </a:xfrm>
+                    <a:prstGeom prst="rect"/>
+                    <a:ln cap="flat"/>
+                  </pic:spPr>
+                </pic:pic>
+              </a:graphicData>
+            </a:graphic>
+          </wp:inline>
+        </w:drawing>
+      </w:r>
+    </w:p>
+    <w:p>
+      <w:pPr>
+        <w:numPr>
+          <w:ilvl w:val="0"/>
+          <w:numId w:val="0"/>
+        </w:numPr>
+        <w:jc w:val="both"/>
+        <w:spacing w:lineRule="auto" w:line="259" w:before="0" w:after="160"/>
+        <w:ind w:right="0" w:firstLine="0"/>
+        <w:rPr>
+          <w:color w:val="auto"/>
+          <w:position w:val="0"/>
+          <w:sz w:val="20"/>
+          <w:szCs w:val="20"/>
+          <w:rFonts w:ascii="맑은 고딕" w:eastAsia="맑은 고딕" w:hAnsi="맑은 고딕" w:hint="default"/>
+        </w:rPr>
+        <w:wordWrap w:val="off"/>
+        <w:autoSpaceDE w:val="1"/>
+        <w:autoSpaceDN w:val="1"/>
+      </w:pPr>
+      <w:r>
+        <w:rPr>
+          <w:sz w:val="20"/>
+        </w:rPr>
+        <w:drawing>
+          <wp:inline distT="0" distB="0" distL="0" distR="0">
+            <wp:extent cx="4514850" cy="3714750"/>
+            <wp:effectExtent l="0" t="0" r="0" b="0"/>
+            <wp:docPr id="45" name="그림 24"/>
+            <wp:cNvGraphicFramePr>
+              <a:graphicFrameLocks xmlns:a="http://schemas.openxmlformats.org/drawingml/2006/main" noChangeAspect="1"/>
+            </wp:cNvGraphicFramePr>
+            <a:graphic xmlns:a="http://schemas.openxmlformats.org/drawingml/2006/main">
+              <a:graphicData uri="http://schemas.openxmlformats.org/drawingml/2006/picture">
+                <pic:pic xmlns:pic="http://schemas.openxmlformats.org/drawingml/2006/picture">
+                  <pic:nvPicPr>
+                    <pic:cNvPr id="24" name="Picture 24" descr="C:/Users/킹갓한태훈/AppData/Roaming/PolarisOffice/ETemp/6972_11721488/fImage15230459358.png"/>
+                    <pic:cNvPicPr>
+                      <a:picLocks noChangeAspect="1" noChangeArrowheads="1"/>
+                    </pic:cNvPicPr>
+                  </pic:nvPicPr>
+                  <pic:blipFill>
+                    <a:blip r:embed="rId28">
+                      <a:extLst>
+                        <a:ext uri="{28A0092B-C50C-407E-A947-70E740481C1C}">
+                          <a14:useLocalDpi xmlns:a14="http://schemas.microsoft.com/office/drawing/2010/main" val="0"/>
+                        </a:ext>
+                      </a:extLst>
+                    </a:blip>
+                    <a:stretch>
+                      <a:fillRect/>
+                    </a:stretch>
+                  </pic:blipFill>
+                  <pic:spPr>
+                    <a:xfrm>
+                      <a:off x="0" y="0"/>
+                      <a:ext cx="4515485" cy="3715385"/>
+                    </a:xfrm>
+                    <a:prstGeom prst="rect"/>
+                    <a:ln cap="flat"/>
+                  </pic:spPr>
+                </pic:pic>
+              </a:graphicData>
+            </a:graphic>
+          </wp:inline>
+        </w:drawing>
+      </w:r>
+    </w:p>
+    <w:p>
+      <w:pPr>
+        <w:numPr>
+          <w:ilvl w:val="0"/>
+          <w:numId w:val="0"/>
+        </w:numPr>
+        <w:jc w:val="both"/>
+        <w:spacing w:lineRule="auto" w:line="259" w:before="0" w:after="160"/>
+        <w:ind w:right="0" w:firstLine="0"/>
+        <w:rPr>
+          <w:color w:val="auto"/>
+          <w:position w:val="0"/>
+          <w:sz w:val="20"/>
+          <w:szCs w:val="20"/>
+          <w:rFonts w:ascii="맑은 고딕" w:eastAsia="맑은 고딕" w:hAnsi="맑은 고딕" w:hint="default"/>
+        </w:rPr>
+        <w:wordWrap w:val="off"/>
+        <w:autoSpaceDE w:val="1"/>
+        <w:autoSpaceDN w:val="1"/>
+      </w:pPr>
     </w:p>
     <w:sectPr>
       <w:footnotePr>
@@ -1151,7 +2965,11 @@
   <w:docDefaults>
     <w:pPrDefault>
       <w:pPr>
-        <w:jc w:val="both"/>
+        <w:autoSpaceDE w:val="1"/>
+        <w:autoSpaceDN w:val="1"/>
+        <w:jc w:val="both"/>
+        <w:widowControl/>
+        <w:wordWrap/>
       </w:pPr>
     </w:pPrDefault>
     <w:rPrDefault>
@@ -1169,7 +2987,11 @@
     <w:qFormat/>
     <w:uiPriority w:val="1"/>
     <w:pPr>
+      <w:autoSpaceDE w:val="1"/>
+      <w:autoSpaceDN w:val="1"/>
       <w:jc w:val="both"/>
+      <w:widowControl/>
+      <w:wordWrap/>
     </w:pPr>
     <w:rPr>
       <w:shd w:val="clear"/>
@@ -1193,9 +3015,8 @@
   </w:style>
   <w:style w:default="1" w:styleId="PO3" w:type="table">
     <w:name w:val="Normal Table"/>
+    <w:basedOn w:val="PO3"/>
     <w:uiPriority w:val="3"/>
-    <w:semiHidden/>
-    <w:unhideWhenUsed/>
     <w:tblPr>
       <w:tblCellMar>
         <w:bottom w:type="dxa" w:w="0"/>
@@ -1218,7 +3039,11 @@
     <w:qFormat/>
     <w:uiPriority w:val="5"/>
     <w:pPr>
+      <w:autoSpaceDE w:val="1"/>
+      <w:autoSpaceDN w:val="1"/>
       <w:jc w:val="both"/>
+      <w:widowControl/>
+      <w:wordWrap/>
     </w:pPr>
     <w:rPr>
       <w:shd w:val="clear"/>
@@ -1233,7 +3058,11 @@
     <w:qFormat/>
     <w:uiPriority w:val="6"/>
     <w:pPr>
+      <w:autoSpaceDE w:val="1"/>
+      <w:autoSpaceDN w:val="1"/>
       <w:jc w:val="center"/>
+      <w:widowControl/>
+      <w:wordWrap/>
     </w:pPr>
     <w:rPr>
       <w:b/>
@@ -1249,7 +3078,11 @@
     <w:qFormat/>
     <w:uiPriority w:val="7"/>
     <w:pPr>
+      <w:autoSpaceDE w:val="1"/>
+      <w:autoSpaceDN w:val="1"/>
       <w:jc w:val="both"/>
+      <w:widowControl/>
+      <w:wordWrap/>
     </w:pPr>
     <w:rPr>
       <w:shd w:val="clear"/>
@@ -1264,7 +3097,11 @@
     <w:qFormat/>
     <w:uiPriority w:val="8"/>
     <w:pPr>
+      <w:autoSpaceDE w:val="1"/>
+      <w:autoSpaceDN w:val="1"/>
       <w:jc w:val="both"/>
+      <w:widowControl/>
+      <w:wordWrap/>
     </w:pPr>
     <w:rPr>
       <w:shd w:val="clear"/>
@@ -1279,8 +3116,12 @@
     <w:qFormat/>
     <w:uiPriority w:val="9"/>
     <w:pPr>
+      <w:autoSpaceDE w:val="1"/>
+      <w:autoSpaceDN w:val="1"/>
       <w:ind w:left="1000" w:hanging="400"/>
       <w:jc w:val="both"/>
+      <w:widowControl/>
+      <w:wordWrap/>
     </w:pPr>
     <w:rPr>
       <w:shd w:val="clear"/>
@@ -1295,8 +3136,12 @@
     <w:qFormat/>
     <w:uiPriority w:val="10"/>
     <w:pPr>
+      <w:autoSpaceDE w:val="1"/>
+      <w:autoSpaceDN w:val="1"/>
       <w:ind w:left="1200" w:hanging="400"/>
       <w:jc w:val="both"/>
+      <w:widowControl/>
+      <w:wordWrap/>
     </w:pPr>
     <w:rPr>
       <w:b/>
@@ -1312,8 +3157,12 @@
     <w:qFormat/>
     <w:uiPriority w:val="11"/>
     <w:pPr>
+      <w:autoSpaceDE w:val="1"/>
+      <w:autoSpaceDN w:val="1"/>
       <w:ind w:left="1400" w:hanging="400"/>
       <w:jc w:val="both"/>
+      <w:widowControl/>
+      <w:wordWrap/>
     </w:pPr>
     <w:rPr>
       <w:shd w:val="clear"/>
@@ -1328,8 +3177,12 @@
     <w:qFormat/>
     <w:uiPriority w:val="12"/>
     <w:pPr>
+      <w:autoSpaceDE w:val="1"/>
+      <w:autoSpaceDN w:val="1"/>
       <w:ind w:left="1600" w:hanging="400"/>
       <w:jc w:val="both"/>
+      <w:widowControl/>
+      <w:wordWrap/>
     </w:pPr>
     <w:rPr>
       <w:b/>
@@ -1345,8 +3198,12 @@
     <w:qFormat/>
     <w:uiPriority w:val="13"/>
     <w:pPr>
+      <w:autoSpaceDE w:val="1"/>
+      <w:autoSpaceDN w:val="1"/>
       <w:ind w:left="1800" w:hanging="400"/>
       <w:jc w:val="both"/>
+      <w:widowControl/>
+      <w:wordWrap/>
     </w:pPr>
     <w:rPr>
       <w:shd w:val="clear"/>
@@ -1361,8 +3218,12 @@
     <w:qFormat/>
     <w:uiPriority w:val="14"/>
     <w:pPr>
+      <w:autoSpaceDE w:val="1"/>
+      <w:autoSpaceDN w:val="1"/>
       <w:ind w:left="2000" w:hanging="400"/>
       <w:jc w:val="both"/>
+      <w:widowControl/>
+      <w:wordWrap/>
     </w:pPr>
     <w:rPr>
       <w:shd w:val="clear"/>
@@ -1377,8 +3238,12 @@
     <w:qFormat/>
     <w:uiPriority w:val="15"/>
     <w:pPr>
+      <w:autoSpaceDE w:val="1"/>
+      <w:autoSpaceDN w:val="1"/>
       <w:ind w:left="2200" w:hanging="400"/>
       <w:jc w:val="both"/>
+      <w:widowControl/>
+      <w:wordWrap/>
     </w:pPr>
     <w:rPr>
       <w:shd w:val="clear"/>
@@ -1393,7 +3258,11 @@
     <w:qFormat/>
     <w:uiPriority w:val="16"/>
     <w:pPr>
+      <w:autoSpaceDE w:val="1"/>
+      <w:autoSpaceDN w:val="1"/>
       <w:jc w:val="center"/>
+      <w:widowControl/>
+      <w:wordWrap/>
     </w:pPr>
     <w:rPr>
       <w:shd w:val="clear"/>
@@ -1458,8 +3327,12 @@
     <w:qFormat/>
     <w:uiPriority w:val="21"/>
     <w:pPr>
+      <w:autoSpaceDE w:val="1"/>
+      <w:autoSpaceDN w:val="1"/>
       <w:ind w:left="864" w:right="864" w:firstLine="0"/>
       <w:jc w:val="center"/>
+      <w:widowControl/>
+      <w:wordWrap/>
     </w:pPr>
     <w:rPr>
       <w:color w:val="404040"/>
@@ -1476,8 +3349,12 @@
     <w:qFormat/>
     <w:uiPriority w:val="22"/>
     <w:pPr>
+      <w:autoSpaceDE w:val="1"/>
+      <w:autoSpaceDN w:val="1"/>
       <w:ind w:left="950" w:right="950" w:firstLine="0"/>
       <w:jc w:val="center"/>
+      <w:widowControl/>
+      <w:wordWrap/>
     </w:pPr>
     <w:rPr>
       <w:color w:val="5B9BD5"/>
@@ -1534,8 +3411,12 @@
     <w:qFormat/>
     <w:uiPriority w:val="26"/>
     <w:pPr>
+      <w:autoSpaceDE w:val="1"/>
+      <w:autoSpaceDN w:val="1"/>
       <w:ind w:left="850" w:firstLine="0"/>
       <w:jc w:val="both"/>
+      <w:widowControl/>
+      <w:wordWrap/>
     </w:pPr>
     <w:rPr>
       <w:shd w:val="clear"/>
@@ -1550,7 +3431,12 @@
     <w:qFormat/>
     <w:uiPriority w:val="27"/>
     <w:unhideWhenUsed/>
-    <w:pPr/>
+    <w:pPr>
+      <w:autoSpaceDE w:val="1"/>
+      <w:autoSpaceDN w:val="1"/>
+      <w:widowControl/>
+      <w:wordWrap/>
+    </w:pPr>
     <w:rPr>
       <w:color w:val="2E74B5"/>
       <w:shd w:val="clear"/>
@@ -1566,7 +3452,11 @@
     <w:uiPriority w:val="28"/>
     <w:unhideWhenUsed/>
     <w:pPr>
+      <w:autoSpaceDE w:val="1"/>
+      <w:autoSpaceDN w:val="1"/>
       <w:jc w:val="both"/>
+      <w:widowControl/>
+      <w:wordWrap/>
     </w:pPr>
     <w:rPr>
       <w:shd w:val="clear"/>
@@ -1582,8 +3472,12 @@
     <w:uiPriority w:val="29"/>
     <w:unhideWhenUsed/>
     <w:pPr>
+      <w:autoSpaceDE w:val="1"/>
+      <w:autoSpaceDN w:val="1"/>
       <w:ind w:left="425" w:firstLine="0"/>
       <w:jc w:val="both"/>
+      <w:widowControl/>
+      <w:wordWrap/>
     </w:pPr>
     <w:rPr>
       <w:shd w:val="clear"/>
@@ -1599,8 +3493,12 @@
     <w:uiPriority w:val="30"/>
     <w:unhideWhenUsed/>
     <w:pPr>
+      <w:autoSpaceDE w:val="1"/>
+      <w:autoSpaceDN w:val="1"/>
       <w:ind w:left="850" w:firstLine="0"/>
       <w:jc w:val="both"/>
+      <w:widowControl/>
+      <w:wordWrap/>
     </w:pPr>
     <w:rPr>
       <w:shd w:val="clear"/>
@@ -1616,8 +3514,12 @@
     <w:uiPriority w:val="31"/>
     <w:unhideWhenUsed/>
     <w:pPr>
+      <w:autoSpaceDE w:val="1"/>
+      <w:autoSpaceDN w:val="1"/>
       <w:ind w:left="1275" w:firstLine="0"/>
       <w:jc w:val="both"/>
+      <w:widowControl/>
+      <w:wordWrap/>
     </w:pPr>
     <w:rPr>
       <w:shd w:val="clear"/>
@@ -1633,8 +3535,12 @@
     <w:uiPriority w:val="32"/>
     <w:unhideWhenUsed/>
     <w:pPr>
+      <w:autoSpaceDE w:val="1"/>
+      <w:autoSpaceDN w:val="1"/>
       <w:ind w:left="1700" w:firstLine="0"/>
       <w:jc w:val="both"/>
+      <w:widowControl/>
+      <w:wordWrap/>
     </w:pPr>
     <w:rPr>
       <w:shd w:val="clear"/>
@@ -1650,8 +3556,12 @@
     <w:uiPriority w:val="33"/>
     <w:unhideWhenUsed/>
     <w:pPr>
+      <w:autoSpaceDE w:val="1"/>
+      <w:autoSpaceDN w:val="1"/>
       <w:ind w:left="2125" w:firstLine="0"/>
       <w:jc w:val="both"/>
+      <w:widowControl/>
+      <w:wordWrap/>
     </w:pPr>
     <w:rPr>
       <w:shd w:val="clear"/>
@@ -1667,8 +3577,12 @@
     <w:uiPriority w:val="34"/>
     <w:unhideWhenUsed/>
     <w:pPr>
+      <w:autoSpaceDE w:val="1"/>
+      <w:autoSpaceDN w:val="1"/>
       <w:ind w:left="2550" w:firstLine="0"/>
       <w:jc w:val="both"/>
+      <w:widowControl/>
+      <w:wordWrap/>
     </w:pPr>
     <w:rPr>
       <w:shd w:val="clear"/>
@@ -1684,8 +3598,12 @@
     <w:uiPriority w:val="35"/>
     <w:unhideWhenUsed/>
     <w:pPr>
+      <w:autoSpaceDE w:val="1"/>
+      <w:autoSpaceDN w:val="1"/>
       <w:ind w:left="2975" w:firstLine="0"/>
       <w:jc w:val="both"/>
+      <w:widowControl/>
+      <w:wordWrap/>
     </w:pPr>
     <w:rPr>
       <w:shd w:val="clear"/>
@@ -1701,8 +3619,12 @@
     <w:uiPriority w:val="36"/>
     <w:unhideWhenUsed/>
     <w:pPr>
+      <w:autoSpaceDE w:val="1"/>
+      <w:autoSpaceDN w:val="1"/>
       <w:ind w:left="3400" w:firstLine="0"/>
       <w:jc w:val="both"/>
+      <w:widowControl/>
+      <w:wordWrap/>
     </w:pPr>
     <w:rPr>
       <w:shd w:val="clear"/>

</xml_diff>